<commit_message>
Updated the project report with Hypothesis support and add requirements file.
</commit_message>
<xml_diff>
--- a/Project-Report/Covid19 Impact on NYC Project Report_v1.0.docx
+++ b/Project-Report/Covid19 Impact on NYC Project Report_v1.0.docx
@@ -1377,7 +1377,15 @@
           <w:sz w:val="20"/>
           <w:szCs w:val="20"/>
         </w:rPr>
-        <w:t xml:space="preserve"> health-care facilities</w:t>
+        <w:t xml:space="preserve"> health-care </w:t>
+      </w:r>
+      <w:proofErr w:type="gramStart"/>
+      <w:r>
+        <w:rPr>
+          <w:sz w:val="20"/>
+          <w:szCs w:val="20"/>
+        </w:rPr>
+        <w:t>facilities</w:t>
       </w:r>
       <w:r>
         <w:rPr>
@@ -1391,7 +1399,15 @@
           <w:sz w:val="20"/>
           <w:szCs w:val="20"/>
         </w:rPr>
-        <w:t>Mercier, Grégoire et al.</w:t>
+        <w:t>Mercier</w:t>
+      </w:r>
+      <w:proofErr w:type="gramEnd"/>
+      <w:r>
+        <w:rPr>
+          <w:sz w:val="20"/>
+          <w:szCs w:val="20"/>
+        </w:rPr>
+        <w:t>, Grégoire et al.</w:t>
       </w:r>
       <w:r>
         <w:rPr>
@@ -1482,14 +1498,30 @@
           <w:sz w:val="20"/>
           <w:szCs w:val="20"/>
         </w:rPr>
-        <w:t xml:space="preserve">ir study  </w:t>
-      </w:r>
-      <w:r>
-        <w:rPr>
-          <w:sz w:val="20"/>
-          <w:szCs w:val="20"/>
-        </w:rPr>
-        <w:t>noted a significant decline of 40-60%</w:t>
+        <w:t xml:space="preserve">ir </w:t>
+      </w:r>
+      <w:proofErr w:type="gramStart"/>
+      <w:r>
+        <w:rPr>
+          <w:sz w:val="20"/>
+          <w:szCs w:val="20"/>
+        </w:rPr>
+        <w:t xml:space="preserve">study  </w:t>
+      </w:r>
+      <w:r>
+        <w:rPr>
+          <w:sz w:val="20"/>
+          <w:szCs w:val="20"/>
+        </w:rPr>
+        <w:t>noted</w:t>
+      </w:r>
+      <w:proofErr w:type="gramEnd"/>
+      <w:r>
+        <w:rPr>
+          <w:sz w:val="20"/>
+          <w:szCs w:val="20"/>
+        </w:rPr>
+        <w:t xml:space="preserve"> a significant decline of 40-60%</w:t>
       </w:r>
       <w:r>
         <w:rPr>
@@ -1695,7 +1727,23 @@
           <w:sz w:val="20"/>
           <w:szCs w:val="20"/>
         </w:rPr>
-        <w:t xml:space="preserve">Furthermore, recognizing the debilitating economic effects of COVID shutdowns,  the study also assess access to healthcare facilities by analyzing enrollment in </w:t>
+        <w:t xml:space="preserve">Furthermore, recognizing the debilitating economic effects of COVID </w:t>
+      </w:r>
+      <w:proofErr w:type="gramStart"/>
+      <w:r>
+        <w:rPr>
+          <w:sz w:val="20"/>
+          <w:szCs w:val="20"/>
+        </w:rPr>
+        <w:t>shutdowns,  the</w:t>
+      </w:r>
+      <w:proofErr w:type="gramEnd"/>
+      <w:r>
+        <w:rPr>
+          <w:sz w:val="20"/>
+          <w:szCs w:val="20"/>
+        </w:rPr>
+        <w:t xml:space="preserve"> study also assess access to healthcare facilities by analyzing enrollment in </w:t>
       </w:r>
       <w:r>
         <w:rPr>
@@ -1922,6 +1970,7 @@
         </w:rPr>
         <w:t xml:space="preserve">larger </w:t>
       </w:r>
+      <w:proofErr w:type="gramStart"/>
       <w:r>
         <w:rPr>
           <w:color w:val="000000"/>
@@ -1929,6 +1978,7 @@
         </w:rPr>
         <w:t>time-frame</w:t>
       </w:r>
+      <w:proofErr w:type="gramEnd"/>
       <w:r>
         <w:rPr>
           <w:color w:val="000000"/>
@@ -3489,7 +3539,23 @@
           <w:sz w:val="20"/>
           <w:szCs w:val="20"/>
         </w:rPr>
-        <w:t>Daily listing of students enrolled, present, absent or released statistical count by district, borough and school provided by NYC Department of Education</w:t>
+        <w:t xml:space="preserve">Daily listing of students </w:t>
+      </w:r>
+      <w:proofErr w:type="gramStart"/>
+      <w:r>
+        <w:rPr>
+          <w:sz w:val="20"/>
+          <w:szCs w:val="20"/>
+        </w:rPr>
+        <w:t>enrolled,</w:t>
+      </w:r>
+      <w:proofErr w:type="gramEnd"/>
+      <w:r>
+        <w:rPr>
+          <w:sz w:val="20"/>
+          <w:szCs w:val="20"/>
+        </w:rPr>
+        <w:t xml:space="preserve"> present, absent or released statistical count by district, borough and school provided by NYC Department of Education</w:t>
       </w:r>
       <w:r>
         <w:rPr>
@@ -3601,7 +3667,23 @@
           <w:sz w:val="20"/>
           <w:szCs w:val="20"/>
         </w:rPr>
-        <w:t>Our study adopted a variety of quantitative approaches to test for the hypothesized relationships between the pandemic and the aforementioned socioeconomic outcomes.</w:t>
+        <w:t xml:space="preserve">Our study adopted a variety of quantitative approaches to test for the hypothesized relationships between the pandemic and the </w:t>
+      </w:r>
+      <w:proofErr w:type="gramStart"/>
+      <w:r>
+        <w:rPr>
+          <w:sz w:val="20"/>
+          <w:szCs w:val="20"/>
+        </w:rPr>
+        <w:t>aforementioned socioeconomic</w:t>
+      </w:r>
+      <w:proofErr w:type="gramEnd"/>
+      <w:r>
+        <w:rPr>
+          <w:sz w:val="20"/>
+          <w:szCs w:val="20"/>
+        </w:rPr>
+        <w:t xml:space="preserve"> outcomes.</w:t>
       </w:r>
     </w:p>
     <w:p>
@@ -5859,13 +5941,23 @@
                 <w:szCs w:val="20"/>
               </w:rPr>
             </w:pPr>
+            <w:proofErr w:type="gramStart"/>
             <w:r>
               <w:rPr>
                 <w:rFonts w:eastAsiaTheme="minorEastAsia"/>
                 <w:sz w:val="20"/>
                 <w:szCs w:val="20"/>
               </w:rPr>
-              <w:t>Poverty  (homelessness)</w:t>
+              <w:t>Poverty  (</w:t>
+            </w:r>
+            <w:proofErr w:type="gramEnd"/>
+            <w:r>
+              <w:rPr>
+                <w:rFonts w:eastAsiaTheme="minorEastAsia"/>
+                <w:sz w:val="20"/>
+                <w:szCs w:val="20"/>
+              </w:rPr>
+              <w:t>homelessness)</w:t>
             </w:r>
           </w:p>
         </w:tc>
@@ -6353,7 +6445,25 @@
           <w:sz w:val="20"/>
           <w:szCs w:val="20"/>
         </w:rPr>
-        <w:t xml:space="preserve">mpact of COVID instituted shut-down’s economic, social, healthcare and public </w:t>
+        <w:t xml:space="preserve">mpact of COVID instituted shut-down’s economic, social, </w:t>
+      </w:r>
+      <w:proofErr w:type="gramStart"/>
+      <w:r>
+        <w:rPr>
+          <w:rFonts w:eastAsiaTheme="minorEastAsia"/>
+          <w:sz w:val="20"/>
+          <w:szCs w:val="20"/>
+        </w:rPr>
+        <w:t>healthcare</w:t>
+      </w:r>
+      <w:proofErr w:type="gramEnd"/>
+      <w:r>
+        <w:rPr>
+          <w:rFonts w:eastAsiaTheme="minorEastAsia"/>
+          <w:sz w:val="20"/>
+          <w:szCs w:val="20"/>
+        </w:rPr>
+        <w:t xml:space="preserve"> and public </w:t>
       </w:r>
       <w:proofErr w:type="spellStart"/>
       <w:r>
@@ -6690,7 +6800,25 @@
           <w:sz w:val="20"/>
           <w:szCs w:val="20"/>
         </w:rPr>
-        <w:t>Null values for certain days in the time period of analysis</w:t>
+        <w:t xml:space="preserve">Null values for certain days in the </w:t>
+      </w:r>
+      <w:proofErr w:type="gramStart"/>
+      <w:r>
+        <w:rPr>
+          <w:rFonts w:eastAsiaTheme="minorEastAsia"/>
+          <w:sz w:val="20"/>
+          <w:szCs w:val="20"/>
+        </w:rPr>
+        <w:t>time period</w:t>
+      </w:r>
+      <w:proofErr w:type="gramEnd"/>
+      <w:r>
+        <w:rPr>
+          <w:rFonts w:eastAsiaTheme="minorEastAsia"/>
+          <w:sz w:val="20"/>
+          <w:szCs w:val="20"/>
+        </w:rPr>
+        <w:t xml:space="preserve"> of analysis</w:t>
       </w:r>
     </w:p>
     <w:p>
@@ -8183,15 +8311,33 @@
           <w:sz w:val="20"/>
           <w:szCs w:val="20"/>
         </w:rPr>
-        <w:t>adjusted for number of cases to give a percentage of increase/decrease in the availability. As seen in the graph, there was an overall increase in the medical bed availability as nursing homes were incentivized by federal and state agencies to admit COVID-19 patients</w:t>
-      </w:r>
-      <w:r>
-        <w:rPr>
-          <w:rFonts w:eastAsiaTheme="minorEastAsia"/>
-          <w:sz w:val="20"/>
-          <w:szCs w:val="20"/>
-        </w:rPr>
-        <w:t>(NPR,2020)</w:t>
+        <w:t xml:space="preserve">adjusted for number of cases to give a percentage of increase/decrease in the availability. As seen in the graph, there was an overall increase in the medical bed availability as nursing homes were incentivized by federal and state agencies to admit COVID-19 </w:t>
+      </w:r>
+      <w:proofErr w:type="gramStart"/>
+      <w:r>
+        <w:rPr>
+          <w:rFonts w:eastAsiaTheme="minorEastAsia"/>
+          <w:sz w:val="20"/>
+          <w:szCs w:val="20"/>
+        </w:rPr>
+        <w:t>patients</w:t>
+      </w:r>
+      <w:r>
+        <w:rPr>
+          <w:rFonts w:eastAsiaTheme="minorEastAsia"/>
+          <w:sz w:val="20"/>
+          <w:szCs w:val="20"/>
+        </w:rPr>
+        <w:t>(</w:t>
+      </w:r>
+      <w:proofErr w:type="gramEnd"/>
+      <w:r>
+        <w:rPr>
+          <w:rFonts w:eastAsiaTheme="minorEastAsia"/>
+          <w:sz w:val="20"/>
+          <w:szCs w:val="20"/>
+        </w:rPr>
+        <w:t>NPR,2020)</w:t>
       </w:r>
       <w:r>
         <w:rPr>
@@ -8344,7 +8490,25 @@
           <w:sz w:val="20"/>
           <w:szCs w:val="20"/>
         </w:rPr>
-        <w:t xml:space="preserve">o quantify the visualized behavior we </w:t>
+        <w:t xml:space="preserve">o quantify the visualized </w:t>
+      </w:r>
+      <w:proofErr w:type="gramStart"/>
+      <w:r>
+        <w:rPr>
+          <w:rFonts w:eastAsiaTheme="minorEastAsia"/>
+          <w:sz w:val="20"/>
+          <w:szCs w:val="20"/>
+        </w:rPr>
+        <w:t>behavior</w:t>
+      </w:r>
+      <w:proofErr w:type="gramEnd"/>
+      <w:r>
+        <w:rPr>
+          <w:rFonts w:eastAsiaTheme="minorEastAsia"/>
+          <w:sz w:val="20"/>
+          <w:szCs w:val="20"/>
+        </w:rPr>
+        <w:t xml:space="preserve"> we </w:t>
       </w:r>
       <w:r>
         <w:rPr>
@@ -8832,7 +8996,25 @@
           <w:sz w:val="20"/>
           <w:szCs w:val="20"/>
         </w:rPr>
-        <w:t>enrollments for a the corresponding month</w:t>
+        <w:t xml:space="preserve">enrollments for </w:t>
+      </w:r>
+      <w:proofErr w:type="gramStart"/>
+      <w:r>
+        <w:rPr>
+          <w:rFonts w:eastAsiaTheme="minorEastAsia"/>
+          <w:sz w:val="20"/>
+          <w:szCs w:val="20"/>
+        </w:rPr>
+        <w:t>a the</w:t>
+      </w:r>
+      <w:proofErr w:type="gramEnd"/>
+      <w:r>
+        <w:rPr>
+          <w:rFonts w:eastAsiaTheme="minorEastAsia"/>
+          <w:sz w:val="20"/>
+          <w:szCs w:val="20"/>
+        </w:rPr>
+        <w:t xml:space="preserve"> corresponding month</w:t>
       </w:r>
       <w:r>
         <w:rPr>
@@ -8991,7 +9173,25 @@
           <w:sz w:val="20"/>
           <w:szCs w:val="20"/>
         </w:rPr>
-        <w:t>To quantify the visualized behavior we calculated correlation between COVID cases and healthcare insurance enrollments and found the relationship to be negatively correlated with Medicare enrollments</w:t>
+        <w:t xml:space="preserve">To quantify the visualized </w:t>
+      </w:r>
+      <w:proofErr w:type="gramStart"/>
+      <w:r>
+        <w:rPr>
+          <w:rFonts w:eastAsiaTheme="minorEastAsia"/>
+          <w:sz w:val="20"/>
+          <w:szCs w:val="20"/>
+        </w:rPr>
+        <w:t>behavior</w:t>
+      </w:r>
+      <w:proofErr w:type="gramEnd"/>
+      <w:r>
+        <w:rPr>
+          <w:rFonts w:eastAsiaTheme="minorEastAsia"/>
+          <w:sz w:val="20"/>
+          <w:szCs w:val="20"/>
+        </w:rPr>
+        <w:t xml:space="preserve"> we calculated correlation between COVID cases and healthcare insurance enrollments and found the relationship to be negatively correlated with Medicare enrollments</w:t>
       </w:r>
       <w:r>
         <w:rPr>
@@ -9087,7 +9287,25 @@
           <w:sz w:val="20"/>
           <w:szCs w:val="20"/>
         </w:rPr>
-        <w:t xml:space="preserve">began declining in may along with COVID cases as poorer </w:t>
+        <w:t xml:space="preserve">began declining in </w:t>
+      </w:r>
+      <w:proofErr w:type="gramStart"/>
+      <w:r>
+        <w:rPr>
+          <w:rFonts w:eastAsiaTheme="minorEastAsia"/>
+          <w:sz w:val="20"/>
+          <w:szCs w:val="20"/>
+        </w:rPr>
+        <w:t>may</w:t>
+      </w:r>
+      <w:proofErr w:type="gramEnd"/>
+      <w:r>
+        <w:rPr>
+          <w:rFonts w:eastAsiaTheme="minorEastAsia"/>
+          <w:sz w:val="20"/>
+          <w:szCs w:val="20"/>
+        </w:rPr>
+        <w:t xml:space="preserve"> along with COVID cases as poorer </w:t>
       </w:r>
       <w:r>
         <w:rPr>
@@ -9234,15 +9452,33 @@
           <w:sz w:val="20"/>
           <w:szCs w:val="20"/>
         </w:rPr>
-        <w:t xml:space="preserve">CHIPs enrollment </w:t>
-      </w:r>
-      <w:r>
-        <w:rPr>
-          <w:rFonts w:eastAsiaTheme="minorEastAsia"/>
-          <w:sz w:val="20"/>
-          <w:szCs w:val="20"/>
-        </w:rPr>
-        <w:t xml:space="preserve"> to </w:t>
+        <w:t xml:space="preserve">CHIPs </w:t>
+      </w:r>
+      <w:proofErr w:type="gramStart"/>
+      <w:r>
+        <w:rPr>
+          <w:rFonts w:eastAsiaTheme="minorEastAsia"/>
+          <w:sz w:val="20"/>
+          <w:szCs w:val="20"/>
+        </w:rPr>
+        <w:t xml:space="preserve">enrollment </w:t>
+      </w:r>
+      <w:r>
+        <w:rPr>
+          <w:rFonts w:eastAsiaTheme="minorEastAsia"/>
+          <w:sz w:val="20"/>
+          <w:szCs w:val="20"/>
+        </w:rPr>
+        <w:t xml:space="preserve"> to</w:t>
+      </w:r>
+      <w:proofErr w:type="gramEnd"/>
+      <w:r>
+        <w:rPr>
+          <w:rFonts w:eastAsiaTheme="minorEastAsia"/>
+          <w:sz w:val="20"/>
+          <w:szCs w:val="20"/>
+        </w:rPr>
+        <w:t xml:space="preserve"> </w:t>
       </w:r>
       <w:r>
         <w:rPr>
@@ -9749,7 +9985,25 @@
           <w:sz w:val="20"/>
           <w:szCs w:val="20"/>
         </w:rPr>
-        <w:t>However, the same period also saw Black Live Matter (BLM) protests in wake of racial injustice leading to many protests. Arrests went up as a result of the same as well. No significant increase was seen in shooting incidents as serious criminal activities did not shoot up.</w:t>
+        <w:t xml:space="preserve">However, the same period also saw Black Live Matter (BLM) protests in wake of racial injustice leading to many protests. Arrests went up </w:t>
+      </w:r>
+      <w:proofErr w:type="gramStart"/>
+      <w:r>
+        <w:rPr>
+          <w:rFonts w:eastAsiaTheme="minorEastAsia"/>
+          <w:sz w:val="20"/>
+          <w:szCs w:val="20"/>
+        </w:rPr>
+        <w:t>as a result of</w:t>
+      </w:r>
+      <w:proofErr w:type="gramEnd"/>
+      <w:r>
+        <w:rPr>
+          <w:rFonts w:eastAsiaTheme="minorEastAsia"/>
+          <w:sz w:val="20"/>
+          <w:szCs w:val="20"/>
+        </w:rPr>
+        <w:t xml:space="preserve"> the same as well. No significant increase was seen in shooting incidents as serious criminal activities did not shoot up.</w:t>
       </w:r>
     </w:p>
     <w:p>
@@ -9868,7 +10122,25 @@
           <w:sz w:val="20"/>
           <w:szCs w:val="20"/>
         </w:rPr>
-        <w:t xml:space="preserve">To quantify the visualized behavior we calculated correlation between COVID cases and public safety enrollments and found the relationship to be </w:t>
+        <w:t xml:space="preserve">To quantify the visualized </w:t>
+      </w:r>
+      <w:proofErr w:type="gramStart"/>
+      <w:r>
+        <w:rPr>
+          <w:rFonts w:eastAsiaTheme="minorEastAsia"/>
+          <w:sz w:val="20"/>
+          <w:szCs w:val="20"/>
+        </w:rPr>
+        <w:t>behavior</w:t>
+      </w:r>
+      <w:proofErr w:type="gramEnd"/>
+      <w:r>
+        <w:rPr>
+          <w:rFonts w:eastAsiaTheme="minorEastAsia"/>
+          <w:sz w:val="20"/>
+          <w:szCs w:val="20"/>
+        </w:rPr>
+        <w:t xml:space="preserve"> we calculated correlation between COVID cases and public safety enrollments and found the relationship to be </w:t>
       </w:r>
       <w:r>
         <w:rPr>
@@ -10156,12 +10428,73 @@
         <w:pStyle w:val="ListParagraph"/>
         <w:spacing w:line="360" w:lineRule="auto"/>
         <w:ind w:left="360"/>
-        <w:rPr>
-          <w:rFonts w:eastAsiaTheme="minorEastAsia"/>
-          <w:sz w:val="20"/>
-          <w:szCs w:val="20"/>
-        </w:rPr>
-      </w:pPr>
+        <w:jc w:val="center"/>
+        <w:rPr>
+          <w:rFonts w:eastAsiaTheme="minorEastAsia"/>
+          <w:sz w:val="20"/>
+          <w:szCs w:val="20"/>
+        </w:rPr>
+      </w:pPr>
+    </w:p>
+    <w:p>
+      <w:pPr>
+        <w:spacing w:line="360" w:lineRule="auto"/>
+        <w:rPr>
+          <w:rFonts w:eastAsiaTheme="minorEastAsia"/>
+          <w:sz w:val="20"/>
+          <w:szCs w:val="20"/>
+        </w:rPr>
+      </w:pPr>
+      <w:r>
+        <w:drawing>
+          <wp:inline distT="0" distB="0" distL="0" distR="0" wp14:anchorId="060F0865" wp14:editId="0D0D2A18">
+            <wp:extent cx="6282055" cy="1346200"/>
+            <wp:effectExtent l="0" t="0" r="4445" b="6350"/>
+            <wp:docPr id="2" name="Picture 2"/>
+            <wp:cNvGraphicFramePr>
+              <a:graphicFrameLocks xmlns:a="http://schemas.openxmlformats.org/drawingml/2006/main" noChangeAspect="1"/>
+            </wp:cNvGraphicFramePr>
+            <a:graphic xmlns:a="http://schemas.openxmlformats.org/drawingml/2006/main">
+              <a:graphicData uri="http://schemas.openxmlformats.org/drawingml/2006/picture">
+                <pic:pic xmlns:pic="http://schemas.openxmlformats.org/drawingml/2006/picture">
+                  <pic:nvPicPr>
+                    <pic:cNvPr id="0" name="Picture 1"/>
+                    <pic:cNvPicPr>
+                      <a:picLocks noChangeAspect="1" noChangeArrowheads="1"/>
+                    </pic:cNvPicPr>
+                  </pic:nvPicPr>
+                  <pic:blipFill>
+                    <a:blip r:embed="rId19">
+                      <a:extLst>
+                        <a:ext uri="{28A0092B-C50C-407E-A947-70E740481C1C}">
+                          <a14:useLocalDpi xmlns:a14="http://schemas.microsoft.com/office/drawing/2010/main" val="0"/>
+                        </a:ext>
+                      </a:extLst>
+                    </a:blip>
+                    <a:srcRect/>
+                    <a:stretch>
+                      <a:fillRect/>
+                    </a:stretch>
+                  </pic:blipFill>
+                  <pic:spPr bwMode="auto">
+                    <a:xfrm>
+                      <a:off x="0" y="0"/>
+                      <a:ext cx="6293913" cy="1348741"/>
+                    </a:xfrm>
+                    <a:prstGeom prst="rect">
+                      <a:avLst/>
+                    </a:prstGeom>
+                    <a:noFill/>
+                    <a:ln>
+                      <a:noFill/>
+                    </a:ln>
+                  </pic:spPr>
+                </pic:pic>
+              </a:graphicData>
+            </a:graphic>
+          </wp:inline>
+        </w:drawing>
+      </w:r>
     </w:p>
     <w:p>
       <w:pPr>
@@ -10256,7 +10589,43 @@
           <w:sz w:val="20"/>
           <w:szCs w:val="20"/>
         </w:rPr>
-        <w:t xml:space="preserve"> the populace we modeled the mental health as a function of economic, healthcare and public/physical wellbeing safety. As established in the previous sections COVID has had a significant impact on all of these aspects. We therefore ran a linear regression model to understand the proposed causation. However, the relationship was found to be statistically insignificant with mental health well being indicators. The results although insignificant need to be understood with caution as mental health is a taboo topic. There is an inherent tendency of participants to misrepresent their mental health </w:t>
+        <w:t xml:space="preserve"> the populace we modeled the mental health as a function of economic, </w:t>
+      </w:r>
+      <w:proofErr w:type="gramStart"/>
+      <w:r>
+        <w:rPr>
+          <w:rFonts w:eastAsiaTheme="minorEastAsia"/>
+          <w:sz w:val="20"/>
+          <w:szCs w:val="20"/>
+        </w:rPr>
+        <w:t>healthcare</w:t>
+      </w:r>
+      <w:proofErr w:type="gramEnd"/>
+      <w:r>
+        <w:rPr>
+          <w:rFonts w:eastAsiaTheme="minorEastAsia"/>
+          <w:sz w:val="20"/>
+          <w:szCs w:val="20"/>
+        </w:rPr>
+        <w:t xml:space="preserve"> and public/physical wellbeing safety. As established in the previous sections COVID has had a significant impact on </w:t>
+      </w:r>
+      <w:proofErr w:type="gramStart"/>
+      <w:r>
+        <w:rPr>
+          <w:rFonts w:eastAsiaTheme="minorEastAsia"/>
+          <w:sz w:val="20"/>
+          <w:szCs w:val="20"/>
+        </w:rPr>
+        <w:t>all of</w:t>
+      </w:r>
+      <w:proofErr w:type="gramEnd"/>
+      <w:r>
+        <w:rPr>
+          <w:rFonts w:eastAsiaTheme="minorEastAsia"/>
+          <w:sz w:val="20"/>
+          <w:szCs w:val="20"/>
+        </w:rPr>
+        <w:t xml:space="preserve"> these aspects. We therefore ran a linear regression model to understand the proposed causation. However, the relationship was found to be statistically insignificant with mental health well being indicators. The results although insignificant need to be understood with caution as mental health is a taboo topic. There is an inherent tendency of participants to misrepresent their mental health </w:t>
       </w:r>
       <w:r>
         <w:rPr>
@@ -10280,7 +10649,25 @@
           <w:sz w:val="20"/>
           <w:szCs w:val="20"/>
         </w:rPr>
-        <w:t xml:space="preserve"> is attributed to it in the society(Panchal et al., 2020).</w:t>
+        <w:t xml:space="preserve"> is attributed to it in the </w:t>
+      </w:r>
+      <w:proofErr w:type="gramStart"/>
+      <w:r>
+        <w:rPr>
+          <w:rFonts w:eastAsiaTheme="minorEastAsia"/>
+          <w:sz w:val="20"/>
+          <w:szCs w:val="20"/>
+        </w:rPr>
+        <w:t>society(</w:t>
+      </w:r>
+      <w:proofErr w:type="gramEnd"/>
+      <w:r>
+        <w:rPr>
+          <w:rFonts w:eastAsiaTheme="minorEastAsia"/>
+          <w:sz w:val="20"/>
+          <w:szCs w:val="20"/>
+        </w:rPr>
+        <w:t>Panchal et al., 2020).</w:t>
       </w:r>
     </w:p>
     <w:p>
@@ -10306,6 +10693,7 @@
         <w:rPr>
           <w:noProof/>
         </w:rPr>
+        <w:lastRenderedPageBreak/>
         <w:drawing>
           <wp:inline distT="0" distB="0" distL="0" distR="0" wp14:anchorId="77861233" wp14:editId="7BD8EB6F">
             <wp:extent cx="5943600" cy="2470150"/>
@@ -10322,7 +10710,7 @@
                     <pic:cNvPicPr/>
                   </pic:nvPicPr>
                   <pic:blipFill>
-                    <a:blip r:embed="rId19"/>
+                    <a:blip r:embed="rId20"/>
                     <a:stretch>
                       <a:fillRect/>
                     </a:stretch>
@@ -10406,7 +10794,6 @@
           <w:sz w:val="20"/>
           <w:szCs w:val="20"/>
         </w:rPr>
-        <w:lastRenderedPageBreak/>
         <w:br w:type="page"/>
       </w:r>
     </w:p>
@@ -11055,7 +11442,7 @@
             <w:lastRenderedPageBreak/>
             <w:t>Jacoby, K., Stucka, M., &amp; Phillips, K. (2020, April 16). Crime rates plummet amid the coronavirus pandemic, but not everyone is safer in their home. Retrieved May 28, 2020, from </w:t>
           </w:r>
-          <w:hyperlink r:id="rId20" w:tgtFrame="_blank" w:history="1">
+          <w:hyperlink r:id="rId21" w:tgtFrame="_blank" w:history="1">
             <w:r>
               <w:rPr>
                 <w:rStyle w:val="Hyperlink"/>

</xml_diff>

<commit_message>
Adding the update analysis code, prject report and corrections(please merege with vcorrections) draft.
</commit_message>
<xml_diff>
--- a/Project-Report/Covid19 Impact on NYC Project Report_v1.0.docx
+++ b/Project-Report/Covid19 Impact on NYC Project Report_v1.0.docx
@@ -615,7 +615,25 @@
           <w:szCs w:val="20"/>
           <w:highlight w:val="yellow"/>
         </w:rPr>
-        <w:t>Given the unprecedented scale of the challenges ahead and the need to allocate scare fiscal funding efficiently, this study seeks to quantify how COVID-19 has impacted various socioeconomic outcomes in NYC in order to inform a targeted, high-impact fiscal policy moving forward.  We will focus our study on investigate the following hypotheses:</w:t>
+        <w:t xml:space="preserve">Given the unprecedented scale of the challenges ahead and the need to allocate scare fiscal funding efficiently, this study seeks to quantify how COVID-19 has impacted various socioeconomic outcomes in NYC </w:t>
+      </w:r>
+      <w:proofErr w:type="gramStart"/>
+      <w:r>
+        <w:rPr>
+          <w:sz w:val="20"/>
+          <w:szCs w:val="20"/>
+          <w:highlight w:val="yellow"/>
+        </w:rPr>
+        <w:t>in order to</w:t>
+      </w:r>
+      <w:proofErr w:type="gramEnd"/>
+      <w:r>
+        <w:rPr>
+          <w:sz w:val="20"/>
+          <w:szCs w:val="20"/>
+          <w:highlight w:val="yellow"/>
+        </w:rPr>
+        <w:t xml:space="preserve"> inform a targeted, high-impact fiscal policy moving forward.  We will focus our study on investigate the following hypotheses:</w:t>
       </w:r>
     </w:p>
     <w:p>
@@ -1193,7 +1211,23 @@
           <w:sz w:val="20"/>
           <w:szCs w:val="20"/>
         </w:rPr>
-        <w:t xml:space="preserve">Focusing on the SARS (2003), H1N1 (2009), MERS(2012), Ebola(2014), and Zika (2016) pandemics/epidemics and </w:t>
+        <w:t xml:space="preserve">Focusing on the SARS (2003), H1N1 (2009), </w:t>
+      </w:r>
+      <w:proofErr w:type="gramStart"/>
+      <w:r>
+        <w:rPr>
+          <w:sz w:val="20"/>
+          <w:szCs w:val="20"/>
+        </w:rPr>
+        <w:t>MERS(</w:t>
+      </w:r>
+      <w:proofErr w:type="gramEnd"/>
+      <w:r>
+        <w:rPr>
+          <w:sz w:val="20"/>
+          <w:szCs w:val="20"/>
+        </w:rPr>
+        <w:t xml:space="preserve">2012), Ebola(2014), and Zika (2016) pandemics/epidemics and </w:t>
       </w:r>
       <w:r>
         <w:rPr>
@@ -1937,8 +1971,17 @@
         <w:t>reported that weekly calls for service dropped “at least” 12% between February 2 and March 28, 2020 across 30 police agencies</w:t>
       </w:r>
       <w:r>
-        <w:t xml:space="preserve">. On the other hand </w:t>
-      </w:r>
+        <w:t xml:space="preserve">. On the other </w:t>
+      </w:r>
+      <w:proofErr w:type="gramStart"/>
+      <w:r>
+        <w:t>hand</w:t>
+      </w:r>
+      <w:proofErr w:type="gramEnd"/>
+      <w:r>
+        <w:t xml:space="preserve"> </w:t>
+      </w:r>
+      <w:bookmarkStart w:id="0" w:name="_Hlk58422916"/>
       <w:r>
         <w:rPr>
           <w:color w:val="000000"/>
@@ -1961,7 +2004,15 @@
           <w:color w:val="000000"/>
           <w:shd w:val="clear" w:color="auto" w:fill="FFFFFF"/>
         </w:rPr>
-        <w:t xml:space="preserve">) in his analysis on over a dozen U.S. cities of various sizes and compared crime rates across six serious crimes concluded the results about lowered crime rates as inconclusive. Current research investigates the same premise over a </w:t>
+        <w:t xml:space="preserve">) in his analysis on over a dozen U.S. cities of various sizes and compared crime rates across six serious crimes concluded the results about lowered crime rates as inconclusive. </w:t>
+      </w:r>
+      <w:bookmarkEnd w:id="0"/>
+      <w:r>
+        <w:rPr>
+          <w:color w:val="000000"/>
+          <w:shd w:val="clear" w:color="auto" w:fill="FFFFFF"/>
+        </w:rPr>
+        <w:t xml:space="preserve">Current research investigates the same premise over a </w:t>
       </w:r>
       <w:r>
         <w:rPr>
@@ -2301,7 +2352,7 @@
         </w:rPr>
         <w:t xml:space="preserve"> </w:t>
       </w:r>
-      <w:bookmarkStart w:id="0" w:name="_Hlk58346509"/>
+      <w:bookmarkStart w:id="1" w:name="_Hlk58346509"/>
       <w:r>
         <w:rPr>
           <w:sz w:val="20"/>
@@ -2338,7 +2389,7 @@
         </w:rPr>
         <w:t xml:space="preserve"> and reduced public safety</w:t>
       </w:r>
-      <w:bookmarkEnd w:id="0"/>
+      <w:bookmarkEnd w:id="1"/>
       <w:r>
         <w:rPr>
           <w:sz w:val="20"/>
@@ -3614,11 +3665,1195 @@
         </w:sdtContent>
       </w:sdt>
     </w:p>
-    <w:p>
-      <w:pPr>
-        <w:pStyle w:val="ListParagraph"/>
+    <w:tbl>
+      <w:tblPr>
+        <w:tblW w:w="9200" w:type="dxa"/>
+        <w:tblLook w:val="04A0" w:firstRow="1" w:lastRow="0" w:firstColumn="1" w:lastColumn="0" w:noHBand="0" w:noVBand="1"/>
+      </w:tblPr>
+      <w:tblGrid>
+        <w:gridCol w:w="3000"/>
+        <w:gridCol w:w="3680"/>
+        <w:gridCol w:w="1100"/>
+        <w:gridCol w:w="1420"/>
+      </w:tblGrid>
+      <w:tr>
+        <w:trPr>
+          <w:trHeight w:val="290"/>
+        </w:trPr>
+        <w:tc>
+          <w:tcPr>
+            <w:tcW w:w="3000" w:type="dxa"/>
+            <w:tcBorders>
+              <w:top w:val="single" w:sz="4" w:space="0" w:color="auto"/>
+              <w:left w:val="single" w:sz="4" w:space="0" w:color="auto"/>
+              <w:bottom w:val="single" w:sz="4" w:space="0" w:color="auto"/>
+              <w:right w:val="single" w:sz="4" w:space="0" w:color="auto"/>
+            </w:tcBorders>
+            <w:shd w:val="clear" w:color="auto" w:fill="auto"/>
+            <w:vAlign w:val="center"/>
+            <w:hideMark/>
+          </w:tcPr>
+          <w:p>
+            <w:pPr>
+              <w:jc w:val="center"/>
+              <w:rPr>
+                <w:rFonts w:ascii="Calibri" w:eastAsia="Times New Roman" w:hAnsi="Calibri" w:cs="Calibri"/>
+                <w:color w:val="000000"/>
+                <w:sz w:val="22"/>
+                <w:szCs w:val="22"/>
+              </w:rPr>
+            </w:pPr>
+            <w:r>
+              <w:rPr>
+                <w:rFonts w:ascii="Calibri" w:eastAsia="Times New Roman" w:hAnsi="Calibri" w:cs="Calibri"/>
+                <w:color w:val="000000"/>
+                <w:sz w:val="22"/>
+                <w:szCs w:val="22"/>
+              </w:rPr>
+              <w:t>Indicator</w:t>
+            </w:r>
+          </w:p>
+        </w:tc>
+        <w:tc>
+          <w:tcPr>
+            <w:tcW w:w="3680" w:type="dxa"/>
+            <w:tcBorders>
+              <w:top w:val="single" w:sz="4" w:space="0" w:color="auto"/>
+              <w:left w:val="nil"/>
+              <w:bottom w:val="single" w:sz="4" w:space="0" w:color="auto"/>
+              <w:right w:val="single" w:sz="4" w:space="0" w:color="auto"/>
+            </w:tcBorders>
+            <w:shd w:val="clear" w:color="auto" w:fill="auto"/>
+            <w:vAlign w:val="center"/>
+            <w:hideMark/>
+          </w:tcPr>
+          <w:p>
+            <w:pPr>
+              <w:jc w:val="center"/>
+              <w:rPr>
+                <w:rFonts w:ascii="Calibri" w:eastAsia="Times New Roman" w:hAnsi="Calibri" w:cs="Calibri"/>
+                <w:color w:val="000000"/>
+                <w:sz w:val="22"/>
+                <w:szCs w:val="22"/>
+              </w:rPr>
+            </w:pPr>
+            <w:r>
+              <w:rPr>
+                <w:rFonts w:ascii="Calibri" w:eastAsia="Times New Roman" w:hAnsi="Calibri" w:cs="Calibri"/>
+                <w:color w:val="000000"/>
+                <w:sz w:val="22"/>
+                <w:szCs w:val="22"/>
+              </w:rPr>
+              <w:t>Dataset</w:t>
+            </w:r>
+          </w:p>
+        </w:tc>
+        <w:tc>
+          <w:tcPr>
+            <w:tcW w:w="1100" w:type="dxa"/>
+            <w:tcBorders>
+              <w:top w:val="single" w:sz="4" w:space="0" w:color="auto"/>
+              <w:left w:val="nil"/>
+              <w:bottom w:val="single" w:sz="4" w:space="0" w:color="auto"/>
+              <w:right w:val="single" w:sz="4" w:space="0" w:color="auto"/>
+            </w:tcBorders>
+            <w:shd w:val="clear" w:color="auto" w:fill="auto"/>
+            <w:vAlign w:val="center"/>
+            <w:hideMark/>
+          </w:tcPr>
+          <w:p>
+            <w:pPr>
+              <w:jc w:val="center"/>
+              <w:rPr>
+                <w:rFonts w:ascii="Calibri" w:eastAsia="Times New Roman" w:hAnsi="Calibri" w:cs="Calibri"/>
+                <w:color w:val="000000"/>
+                <w:sz w:val="22"/>
+                <w:szCs w:val="22"/>
+              </w:rPr>
+            </w:pPr>
+            <w:r>
+              <w:rPr>
+                <w:rFonts w:ascii="Calibri" w:eastAsia="Times New Roman" w:hAnsi="Calibri" w:cs="Calibri"/>
+                <w:color w:val="000000"/>
+                <w:sz w:val="22"/>
+                <w:szCs w:val="22"/>
+              </w:rPr>
+              <w:t>Source</w:t>
+            </w:r>
+          </w:p>
+        </w:tc>
+        <w:tc>
+          <w:tcPr>
+            <w:tcW w:w="1420" w:type="dxa"/>
+            <w:tcBorders>
+              <w:top w:val="single" w:sz="4" w:space="0" w:color="auto"/>
+              <w:left w:val="nil"/>
+              <w:bottom w:val="single" w:sz="4" w:space="0" w:color="auto"/>
+              <w:right w:val="single" w:sz="4" w:space="0" w:color="auto"/>
+            </w:tcBorders>
+            <w:shd w:val="clear" w:color="auto" w:fill="auto"/>
+            <w:noWrap/>
+            <w:vAlign w:val="center"/>
+            <w:hideMark/>
+          </w:tcPr>
+          <w:p>
+            <w:pPr>
+              <w:jc w:val="center"/>
+              <w:rPr>
+                <w:rFonts w:ascii="Calibri" w:eastAsia="Times New Roman" w:hAnsi="Calibri" w:cs="Calibri"/>
+                <w:color w:val="000000"/>
+                <w:sz w:val="22"/>
+                <w:szCs w:val="22"/>
+              </w:rPr>
+            </w:pPr>
+            <w:r>
+              <w:rPr>
+                <w:rFonts w:ascii="Calibri" w:eastAsia="Times New Roman" w:hAnsi="Calibri" w:cs="Calibri"/>
+                <w:color w:val="000000"/>
+                <w:sz w:val="22"/>
+                <w:szCs w:val="22"/>
+              </w:rPr>
+              <w:t>Size(R*C)</w:t>
+            </w:r>
+          </w:p>
+        </w:tc>
+      </w:tr>
+      <w:tr>
+        <w:trPr>
+          <w:trHeight w:val="290"/>
+        </w:trPr>
+        <w:tc>
+          <w:tcPr>
+            <w:tcW w:w="3000" w:type="dxa"/>
+            <w:vMerge w:val="restart"/>
+            <w:tcBorders>
+              <w:top w:val="nil"/>
+              <w:left w:val="single" w:sz="4" w:space="0" w:color="auto"/>
+              <w:bottom w:val="single" w:sz="4" w:space="0" w:color="auto"/>
+              <w:right w:val="single" w:sz="4" w:space="0" w:color="auto"/>
+            </w:tcBorders>
+            <w:shd w:val="clear" w:color="auto" w:fill="auto"/>
+            <w:vAlign w:val="center"/>
+            <w:hideMark/>
+          </w:tcPr>
+          <w:p>
+            <w:pPr>
+              <w:jc w:val="center"/>
+              <w:rPr>
+                <w:rFonts w:ascii="Calibri" w:eastAsia="Times New Roman" w:hAnsi="Calibri" w:cs="Calibri"/>
+                <w:color w:val="000000"/>
+                <w:sz w:val="22"/>
+                <w:szCs w:val="22"/>
+              </w:rPr>
+            </w:pPr>
+            <w:r>
+              <w:rPr>
+                <w:rFonts w:ascii="Calibri" w:eastAsia="Times New Roman" w:hAnsi="Calibri" w:cs="Calibri"/>
+                <w:color w:val="000000"/>
+                <w:sz w:val="22"/>
+                <w:szCs w:val="22"/>
+              </w:rPr>
+              <w:t>Healthcare Security</w:t>
+            </w:r>
+          </w:p>
+        </w:tc>
+        <w:tc>
+          <w:tcPr>
+            <w:tcW w:w="3680" w:type="dxa"/>
+            <w:tcBorders>
+              <w:top w:val="nil"/>
+              <w:left w:val="nil"/>
+              <w:bottom w:val="single" w:sz="4" w:space="0" w:color="auto"/>
+              <w:right w:val="single" w:sz="4" w:space="0" w:color="auto"/>
+            </w:tcBorders>
+            <w:shd w:val="clear" w:color="auto" w:fill="auto"/>
+            <w:vAlign w:val="center"/>
+            <w:hideMark/>
+          </w:tcPr>
+          <w:p>
+            <w:pPr>
+              <w:jc w:val="center"/>
+              <w:rPr>
+                <w:rFonts w:ascii="Calibri" w:eastAsia="Times New Roman" w:hAnsi="Calibri" w:cs="Calibri"/>
+                <w:color w:val="000000"/>
+                <w:sz w:val="22"/>
+                <w:szCs w:val="22"/>
+              </w:rPr>
+            </w:pPr>
+            <w:r>
+              <w:rPr>
+                <w:rFonts w:ascii="Calibri" w:eastAsia="Times New Roman" w:hAnsi="Calibri" w:cs="Calibri"/>
+                <w:color w:val="000000"/>
+                <w:sz w:val="22"/>
+                <w:szCs w:val="22"/>
+              </w:rPr>
+              <w:t xml:space="preserve">Medicaid </w:t>
+            </w:r>
+            <w:r>
+              <w:rPr>
+                <w:rFonts w:ascii="Calibri" w:eastAsia="Times New Roman" w:hAnsi="Calibri" w:cs="Calibri"/>
+                <w:color w:val="000000"/>
+                <w:sz w:val="22"/>
+                <w:szCs w:val="22"/>
+              </w:rPr>
+              <w:t>Enrollees</w:t>
+            </w:r>
+          </w:p>
+        </w:tc>
+        <w:tc>
+          <w:tcPr>
+            <w:tcW w:w="1100" w:type="dxa"/>
+            <w:tcBorders>
+              <w:top w:val="nil"/>
+              <w:left w:val="nil"/>
+              <w:bottom w:val="single" w:sz="4" w:space="0" w:color="auto"/>
+              <w:right w:val="single" w:sz="4" w:space="0" w:color="auto"/>
+            </w:tcBorders>
+            <w:shd w:val="clear" w:color="auto" w:fill="auto"/>
+            <w:noWrap/>
+            <w:vAlign w:val="center"/>
+            <w:hideMark/>
+          </w:tcPr>
+          <w:p>
+            <w:pPr>
+              <w:jc w:val="center"/>
+              <w:rPr>
+                <w:rFonts w:ascii="Calibri" w:eastAsia="Times New Roman" w:hAnsi="Calibri" w:cs="Calibri"/>
+                <w:color w:val="000000"/>
+                <w:sz w:val="22"/>
+                <w:szCs w:val="22"/>
+              </w:rPr>
+            </w:pPr>
+            <w:r>
+              <w:rPr>
+                <w:rFonts w:ascii="Calibri" w:eastAsia="Times New Roman" w:hAnsi="Calibri" w:cs="Calibri"/>
+                <w:color w:val="000000"/>
+                <w:sz w:val="22"/>
+                <w:szCs w:val="22"/>
+              </w:rPr>
+              <w:t> </w:t>
+            </w:r>
+          </w:p>
+        </w:tc>
+        <w:tc>
+          <w:tcPr>
+            <w:tcW w:w="1420" w:type="dxa"/>
+            <w:tcBorders>
+              <w:top w:val="nil"/>
+              <w:left w:val="nil"/>
+              <w:bottom w:val="single" w:sz="4" w:space="0" w:color="auto"/>
+              <w:right w:val="single" w:sz="4" w:space="0" w:color="auto"/>
+            </w:tcBorders>
+            <w:shd w:val="clear" w:color="auto" w:fill="auto"/>
+            <w:noWrap/>
+            <w:vAlign w:val="center"/>
+            <w:hideMark/>
+          </w:tcPr>
+          <w:p>
+            <w:pPr>
+              <w:jc w:val="center"/>
+              <w:rPr>
+                <w:rFonts w:ascii="Calibri" w:eastAsia="Times New Roman" w:hAnsi="Calibri" w:cs="Calibri"/>
+                <w:color w:val="000000"/>
+                <w:sz w:val="22"/>
+                <w:szCs w:val="22"/>
+              </w:rPr>
+            </w:pPr>
+            <w:r>
+              <w:rPr>
+                <w:rFonts w:ascii="Calibri" w:eastAsia="Times New Roman" w:hAnsi="Calibri" w:cs="Calibri"/>
+                <w:color w:val="000000"/>
+                <w:sz w:val="22"/>
+                <w:szCs w:val="22"/>
+              </w:rPr>
+              <w:t>164*6</w:t>
+            </w:r>
+          </w:p>
+        </w:tc>
+      </w:tr>
+      <w:tr>
+        <w:trPr>
+          <w:trHeight w:val="290"/>
+        </w:trPr>
+        <w:tc>
+          <w:tcPr>
+            <w:tcW w:w="3000" w:type="dxa"/>
+            <w:vMerge/>
+            <w:tcBorders>
+              <w:top w:val="nil"/>
+              <w:left w:val="single" w:sz="4" w:space="0" w:color="auto"/>
+              <w:bottom w:val="single" w:sz="4" w:space="0" w:color="auto"/>
+              <w:right w:val="single" w:sz="4" w:space="0" w:color="auto"/>
+            </w:tcBorders>
+            <w:vAlign w:val="center"/>
+            <w:hideMark/>
+          </w:tcPr>
+          <w:p>
+            <w:pPr>
+              <w:rPr>
+                <w:rFonts w:ascii="Calibri" w:eastAsia="Times New Roman" w:hAnsi="Calibri" w:cs="Calibri"/>
+                <w:color w:val="000000"/>
+                <w:sz w:val="22"/>
+                <w:szCs w:val="22"/>
+              </w:rPr>
+            </w:pPr>
+          </w:p>
+        </w:tc>
+        <w:tc>
+          <w:tcPr>
+            <w:tcW w:w="3680" w:type="dxa"/>
+            <w:tcBorders>
+              <w:top w:val="nil"/>
+              <w:left w:val="nil"/>
+              <w:bottom w:val="single" w:sz="4" w:space="0" w:color="auto"/>
+              <w:right w:val="single" w:sz="4" w:space="0" w:color="auto"/>
+            </w:tcBorders>
+            <w:shd w:val="clear" w:color="auto" w:fill="auto"/>
+            <w:vAlign w:val="center"/>
+            <w:hideMark/>
+          </w:tcPr>
+          <w:p>
+            <w:pPr>
+              <w:jc w:val="center"/>
+              <w:rPr>
+                <w:rFonts w:ascii="Calibri" w:eastAsia="Times New Roman" w:hAnsi="Calibri" w:cs="Calibri"/>
+                <w:color w:val="000000"/>
+                <w:sz w:val="22"/>
+                <w:szCs w:val="22"/>
+              </w:rPr>
+            </w:pPr>
+            <w:r>
+              <w:rPr>
+                <w:rFonts w:ascii="Calibri" w:eastAsia="Times New Roman" w:hAnsi="Calibri" w:cs="Calibri"/>
+                <w:color w:val="000000"/>
+                <w:sz w:val="22"/>
+                <w:szCs w:val="22"/>
+              </w:rPr>
+              <w:t xml:space="preserve">Chip </w:t>
+            </w:r>
+            <w:r>
+              <w:rPr>
+                <w:rFonts w:ascii="Calibri" w:eastAsia="Times New Roman" w:hAnsi="Calibri" w:cs="Calibri"/>
+                <w:color w:val="000000"/>
+                <w:sz w:val="22"/>
+                <w:szCs w:val="22"/>
+              </w:rPr>
+              <w:t>Enrollees</w:t>
+            </w:r>
+          </w:p>
+        </w:tc>
+        <w:tc>
+          <w:tcPr>
+            <w:tcW w:w="1100" w:type="dxa"/>
+            <w:tcBorders>
+              <w:top w:val="nil"/>
+              <w:left w:val="nil"/>
+              <w:bottom w:val="single" w:sz="4" w:space="0" w:color="auto"/>
+              <w:right w:val="single" w:sz="4" w:space="0" w:color="auto"/>
+            </w:tcBorders>
+            <w:shd w:val="clear" w:color="auto" w:fill="auto"/>
+            <w:noWrap/>
+            <w:vAlign w:val="center"/>
+            <w:hideMark/>
+          </w:tcPr>
+          <w:p>
+            <w:pPr>
+              <w:jc w:val="center"/>
+              <w:rPr>
+                <w:rFonts w:ascii="Calibri" w:eastAsia="Times New Roman" w:hAnsi="Calibri" w:cs="Calibri"/>
+                <w:color w:val="000000"/>
+                <w:sz w:val="22"/>
+                <w:szCs w:val="22"/>
+              </w:rPr>
+            </w:pPr>
+            <w:r>
+              <w:rPr>
+                <w:rFonts w:ascii="Calibri" w:eastAsia="Times New Roman" w:hAnsi="Calibri" w:cs="Calibri"/>
+                <w:color w:val="000000"/>
+                <w:sz w:val="22"/>
+                <w:szCs w:val="22"/>
+              </w:rPr>
+              <w:t> </w:t>
+            </w:r>
+          </w:p>
+        </w:tc>
+        <w:tc>
+          <w:tcPr>
+            <w:tcW w:w="1420" w:type="dxa"/>
+            <w:tcBorders>
+              <w:top w:val="nil"/>
+              <w:left w:val="nil"/>
+              <w:bottom w:val="single" w:sz="4" w:space="0" w:color="auto"/>
+              <w:right w:val="single" w:sz="4" w:space="0" w:color="auto"/>
+            </w:tcBorders>
+            <w:shd w:val="clear" w:color="auto" w:fill="auto"/>
+            <w:noWrap/>
+            <w:vAlign w:val="center"/>
+            <w:hideMark/>
+          </w:tcPr>
+          <w:p>
+            <w:pPr>
+              <w:jc w:val="center"/>
+              <w:rPr>
+                <w:rFonts w:ascii="Calibri" w:eastAsia="Times New Roman" w:hAnsi="Calibri" w:cs="Calibri"/>
+                <w:color w:val="000000"/>
+                <w:sz w:val="22"/>
+                <w:szCs w:val="22"/>
+              </w:rPr>
+            </w:pPr>
+            <w:r>
+              <w:rPr>
+                <w:rFonts w:ascii="Calibri" w:eastAsia="Times New Roman" w:hAnsi="Calibri" w:cs="Calibri"/>
+                <w:color w:val="000000"/>
+                <w:sz w:val="22"/>
+                <w:szCs w:val="22"/>
+              </w:rPr>
+              <w:t>229386 * 9</w:t>
+            </w:r>
+          </w:p>
+        </w:tc>
+      </w:tr>
+      <w:tr>
+        <w:trPr>
+          <w:trHeight w:val="290"/>
+        </w:trPr>
+        <w:tc>
+          <w:tcPr>
+            <w:tcW w:w="3000" w:type="dxa"/>
+            <w:vMerge/>
+            <w:tcBorders>
+              <w:top w:val="nil"/>
+              <w:left w:val="single" w:sz="4" w:space="0" w:color="auto"/>
+              <w:bottom w:val="single" w:sz="4" w:space="0" w:color="auto"/>
+              <w:right w:val="single" w:sz="4" w:space="0" w:color="auto"/>
+            </w:tcBorders>
+            <w:vAlign w:val="center"/>
+            <w:hideMark/>
+          </w:tcPr>
+          <w:p>
+            <w:pPr>
+              <w:rPr>
+                <w:rFonts w:ascii="Calibri" w:eastAsia="Times New Roman" w:hAnsi="Calibri" w:cs="Calibri"/>
+                <w:color w:val="000000"/>
+                <w:sz w:val="22"/>
+                <w:szCs w:val="22"/>
+              </w:rPr>
+            </w:pPr>
+          </w:p>
+        </w:tc>
+        <w:tc>
+          <w:tcPr>
+            <w:tcW w:w="3680" w:type="dxa"/>
+            <w:tcBorders>
+              <w:top w:val="nil"/>
+              <w:left w:val="nil"/>
+              <w:bottom w:val="single" w:sz="4" w:space="0" w:color="auto"/>
+              <w:right w:val="single" w:sz="4" w:space="0" w:color="auto"/>
+            </w:tcBorders>
+            <w:shd w:val="clear" w:color="auto" w:fill="auto"/>
+            <w:vAlign w:val="center"/>
+            <w:hideMark/>
+          </w:tcPr>
+          <w:p>
+            <w:pPr>
+              <w:jc w:val="center"/>
+              <w:rPr>
+                <w:rFonts w:ascii="Calibri" w:eastAsia="Times New Roman" w:hAnsi="Calibri" w:cs="Calibri"/>
+                <w:color w:val="000000"/>
+                <w:sz w:val="22"/>
+                <w:szCs w:val="22"/>
+              </w:rPr>
+            </w:pPr>
+            <w:r>
+              <w:rPr>
+                <w:rFonts w:ascii="Calibri" w:eastAsia="Times New Roman" w:hAnsi="Calibri" w:cs="Calibri"/>
+                <w:color w:val="000000"/>
+                <w:sz w:val="22"/>
+                <w:szCs w:val="22"/>
+              </w:rPr>
+              <w:t xml:space="preserve">Healthcare </w:t>
+            </w:r>
+            <w:r>
+              <w:rPr>
+                <w:rFonts w:ascii="Calibri" w:eastAsia="Times New Roman" w:hAnsi="Calibri" w:cs="Calibri"/>
+                <w:color w:val="000000"/>
+                <w:sz w:val="22"/>
+                <w:szCs w:val="22"/>
+              </w:rPr>
+              <w:t>Infrastructure</w:t>
+            </w:r>
+            <w:r>
+              <w:rPr>
+                <w:rFonts w:ascii="Calibri" w:eastAsia="Times New Roman" w:hAnsi="Calibri" w:cs="Calibri"/>
+                <w:color w:val="000000"/>
+                <w:sz w:val="22"/>
+                <w:szCs w:val="22"/>
+              </w:rPr>
+              <w:t xml:space="preserve"> Availability</w:t>
+            </w:r>
+          </w:p>
+        </w:tc>
+        <w:tc>
+          <w:tcPr>
+            <w:tcW w:w="1100" w:type="dxa"/>
+            <w:tcBorders>
+              <w:top w:val="nil"/>
+              <w:left w:val="nil"/>
+              <w:bottom w:val="single" w:sz="4" w:space="0" w:color="auto"/>
+              <w:right w:val="single" w:sz="4" w:space="0" w:color="auto"/>
+            </w:tcBorders>
+            <w:shd w:val="clear" w:color="auto" w:fill="auto"/>
+            <w:noWrap/>
+            <w:vAlign w:val="center"/>
+            <w:hideMark/>
+          </w:tcPr>
+          <w:p>
+            <w:pPr>
+              <w:jc w:val="center"/>
+              <w:rPr>
+                <w:rFonts w:ascii="Calibri" w:eastAsia="Times New Roman" w:hAnsi="Calibri" w:cs="Calibri"/>
+                <w:color w:val="000000"/>
+                <w:sz w:val="22"/>
+                <w:szCs w:val="22"/>
+              </w:rPr>
+            </w:pPr>
+            <w:r>
+              <w:rPr>
+                <w:rFonts w:ascii="Calibri" w:eastAsia="Times New Roman" w:hAnsi="Calibri" w:cs="Calibri"/>
+                <w:color w:val="000000"/>
+                <w:sz w:val="22"/>
+                <w:szCs w:val="22"/>
+              </w:rPr>
+              <w:t> </w:t>
+            </w:r>
+          </w:p>
+        </w:tc>
+        <w:tc>
+          <w:tcPr>
+            <w:tcW w:w="1420" w:type="dxa"/>
+            <w:tcBorders>
+              <w:top w:val="nil"/>
+              <w:left w:val="nil"/>
+              <w:bottom w:val="single" w:sz="4" w:space="0" w:color="auto"/>
+              <w:right w:val="single" w:sz="4" w:space="0" w:color="auto"/>
+            </w:tcBorders>
+            <w:shd w:val="clear" w:color="auto" w:fill="auto"/>
+            <w:noWrap/>
+            <w:vAlign w:val="center"/>
+            <w:hideMark/>
+          </w:tcPr>
+          <w:p>
+            <w:pPr>
+              <w:jc w:val="center"/>
+              <w:rPr>
+                <w:rFonts w:ascii="Calibri" w:eastAsia="Times New Roman" w:hAnsi="Calibri" w:cs="Calibri"/>
+                <w:color w:val="000000"/>
+                <w:sz w:val="22"/>
+                <w:szCs w:val="22"/>
+              </w:rPr>
+            </w:pPr>
+            <w:r>
+              <w:rPr>
+                <w:rFonts w:ascii="Calibri" w:eastAsia="Times New Roman" w:hAnsi="Calibri" w:cs="Calibri"/>
+                <w:color w:val="000000"/>
+                <w:sz w:val="22"/>
+                <w:szCs w:val="22"/>
+              </w:rPr>
+              <w:t>283851* 35</w:t>
+            </w:r>
+          </w:p>
+        </w:tc>
+      </w:tr>
+      <w:tr>
+        <w:trPr>
+          <w:trHeight w:val="290"/>
+        </w:trPr>
+        <w:tc>
+          <w:tcPr>
+            <w:tcW w:w="3000" w:type="dxa"/>
+            <w:tcBorders>
+              <w:top w:val="nil"/>
+              <w:left w:val="single" w:sz="4" w:space="0" w:color="auto"/>
+              <w:bottom w:val="single" w:sz="4" w:space="0" w:color="auto"/>
+              <w:right w:val="single" w:sz="4" w:space="0" w:color="auto"/>
+            </w:tcBorders>
+            <w:shd w:val="clear" w:color="auto" w:fill="auto"/>
+            <w:vAlign w:val="center"/>
+            <w:hideMark/>
+          </w:tcPr>
+          <w:p>
+            <w:pPr>
+              <w:jc w:val="center"/>
+              <w:rPr>
+                <w:rFonts w:ascii="Calibri" w:eastAsia="Times New Roman" w:hAnsi="Calibri" w:cs="Calibri"/>
+                <w:color w:val="000000"/>
+                <w:sz w:val="22"/>
+                <w:szCs w:val="22"/>
+              </w:rPr>
+            </w:pPr>
+            <w:proofErr w:type="spellStart"/>
+            <w:r>
+              <w:rPr>
+                <w:rFonts w:ascii="Calibri" w:eastAsia="Times New Roman" w:hAnsi="Calibri" w:cs="Calibri"/>
+                <w:color w:val="000000"/>
+                <w:sz w:val="22"/>
+                <w:szCs w:val="22"/>
+              </w:rPr>
+              <w:t>Covid</w:t>
+            </w:r>
+            <w:proofErr w:type="spellEnd"/>
+            <w:r>
+              <w:rPr>
+                <w:rFonts w:ascii="Calibri" w:eastAsia="Times New Roman" w:hAnsi="Calibri" w:cs="Calibri"/>
+                <w:color w:val="000000"/>
+                <w:sz w:val="22"/>
+                <w:szCs w:val="22"/>
+              </w:rPr>
+              <w:t xml:space="preserve"> Cases</w:t>
+            </w:r>
+          </w:p>
+        </w:tc>
+        <w:tc>
+          <w:tcPr>
+            <w:tcW w:w="3680" w:type="dxa"/>
+            <w:tcBorders>
+              <w:top w:val="nil"/>
+              <w:left w:val="nil"/>
+              <w:bottom w:val="single" w:sz="4" w:space="0" w:color="auto"/>
+              <w:right w:val="single" w:sz="4" w:space="0" w:color="auto"/>
+            </w:tcBorders>
+            <w:shd w:val="clear" w:color="auto" w:fill="auto"/>
+            <w:vAlign w:val="center"/>
+            <w:hideMark/>
+          </w:tcPr>
+          <w:p>
+            <w:pPr>
+              <w:jc w:val="center"/>
+              <w:rPr>
+                <w:rFonts w:ascii="Calibri" w:eastAsia="Times New Roman" w:hAnsi="Calibri" w:cs="Calibri"/>
+                <w:color w:val="000000"/>
+                <w:sz w:val="22"/>
+                <w:szCs w:val="22"/>
+              </w:rPr>
+            </w:pPr>
+            <w:r>
+              <w:rPr>
+                <w:rFonts w:ascii="Calibri" w:eastAsia="Times New Roman" w:hAnsi="Calibri" w:cs="Calibri"/>
+                <w:color w:val="000000"/>
+                <w:sz w:val="22"/>
+                <w:szCs w:val="22"/>
+              </w:rPr>
+              <w:t>COVID Case-Hospitalization-Deaths</w:t>
+            </w:r>
+          </w:p>
+        </w:tc>
+        <w:tc>
+          <w:tcPr>
+            <w:tcW w:w="1100" w:type="dxa"/>
+            <w:tcBorders>
+              <w:top w:val="nil"/>
+              <w:left w:val="nil"/>
+              <w:bottom w:val="single" w:sz="4" w:space="0" w:color="auto"/>
+              <w:right w:val="single" w:sz="4" w:space="0" w:color="auto"/>
+            </w:tcBorders>
+            <w:shd w:val="clear" w:color="auto" w:fill="auto"/>
+            <w:noWrap/>
+            <w:vAlign w:val="center"/>
+            <w:hideMark/>
+          </w:tcPr>
+          <w:p>
+            <w:pPr>
+              <w:jc w:val="center"/>
+              <w:rPr>
+                <w:rFonts w:ascii="Calibri" w:eastAsia="Times New Roman" w:hAnsi="Calibri" w:cs="Calibri"/>
+                <w:color w:val="000000"/>
+                <w:sz w:val="22"/>
+                <w:szCs w:val="22"/>
+              </w:rPr>
+            </w:pPr>
+            <w:r>
+              <w:rPr>
+                <w:rFonts w:ascii="Calibri" w:eastAsia="Times New Roman" w:hAnsi="Calibri" w:cs="Calibri"/>
+                <w:color w:val="000000"/>
+                <w:sz w:val="22"/>
+                <w:szCs w:val="22"/>
+              </w:rPr>
+              <w:t> </w:t>
+            </w:r>
+          </w:p>
+        </w:tc>
+        <w:tc>
+          <w:tcPr>
+            <w:tcW w:w="1420" w:type="dxa"/>
+            <w:tcBorders>
+              <w:top w:val="nil"/>
+              <w:left w:val="nil"/>
+              <w:bottom w:val="single" w:sz="4" w:space="0" w:color="auto"/>
+              <w:right w:val="single" w:sz="4" w:space="0" w:color="auto"/>
+            </w:tcBorders>
+            <w:shd w:val="clear" w:color="auto" w:fill="auto"/>
+            <w:noWrap/>
+            <w:vAlign w:val="center"/>
+            <w:hideMark/>
+          </w:tcPr>
+          <w:p>
+            <w:pPr>
+              <w:jc w:val="center"/>
+              <w:rPr>
+                <w:rFonts w:ascii="Calibri" w:eastAsia="Times New Roman" w:hAnsi="Calibri" w:cs="Calibri"/>
+                <w:color w:val="000000"/>
+                <w:sz w:val="22"/>
+                <w:szCs w:val="22"/>
+              </w:rPr>
+            </w:pPr>
+            <w:r>
+              <w:rPr>
+                <w:rFonts w:ascii="Calibri" w:eastAsia="Times New Roman" w:hAnsi="Calibri" w:cs="Calibri"/>
+                <w:color w:val="000000"/>
+                <w:sz w:val="22"/>
+                <w:szCs w:val="22"/>
+              </w:rPr>
+              <w:t>269* 39</w:t>
+            </w:r>
+          </w:p>
+        </w:tc>
+      </w:tr>
+      <w:tr>
+        <w:trPr>
+          <w:trHeight w:val="290"/>
+        </w:trPr>
+        <w:tc>
+          <w:tcPr>
+            <w:tcW w:w="3000" w:type="dxa"/>
+            <w:vMerge w:val="restart"/>
+            <w:tcBorders>
+              <w:top w:val="nil"/>
+              <w:left w:val="single" w:sz="4" w:space="0" w:color="auto"/>
+              <w:bottom w:val="single" w:sz="4" w:space="0" w:color="auto"/>
+              <w:right w:val="single" w:sz="4" w:space="0" w:color="auto"/>
+            </w:tcBorders>
+            <w:shd w:val="clear" w:color="auto" w:fill="auto"/>
+            <w:vAlign w:val="center"/>
+            <w:hideMark/>
+          </w:tcPr>
+          <w:p>
+            <w:pPr>
+              <w:jc w:val="center"/>
+              <w:rPr>
+                <w:rFonts w:ascii="Calibri" w:eastAsia="Times New Roman" w:hAnsi="Calibri" w:cs="Calibri"/>
+                <w:color w:val="000000"/>
+                <w:sz w:val="22"/>
+                <w:szCs w:val="22"/>
+              </w:rPr>
+            </w:pPr>
+            <w:r>
+              <w:rPr>
+                <w:rFonts w:ascii="Calibri" w:eastAsia="Times New Roman" w:hAnsi="Calibri" w:cs="Calibri"/>
+                <w:color w:val="000000"/>
+                <w:sz w:val="22"/>
+                <w:szCs w:val="22"/>
+              </w:rPr>
+              <w:t xml:space="preserve">Public </w:t>
+            </w:r>
+            <w:proofErr w:type="spellStart"/>
+            <w:r>
+              <w:rPr>
+                <w:rFonts w:ascii="Calibri" w:eastAsia="Times New Roman" w:hAnsi="Calibri" w:cs="Calibri"/>
+                <w:color w:val="000000"/>
+                <w:sz w:val="22"/>
+                <w:szCs w:val="22"/>
+              </w:rPr>
+              <w:t>Saftey</w:t>
+            </w:r>
+            <w:proofErr w:type="spellEnd"/>
+          </w:p>
+        </w:tc>
+        <w:tc>
+          <w:tcPr>
+            <w:tcW w:w="3680" w:type="dxa"/>
+            <w:tcBorders>
+              <w:top w:val="nil"/>
+              <w:left w:val="nil"/>
+              <w:bottom w:val="single" w:sz="4" w:space="0" w:color="auto"/>
+              <w:right w:val="single" w:sz="4" w:space="0" w:color="auto"/>
+            </w:tcBorders>
+            <w:shd w:val="clear" w:color="auto" w:fill="auto"/>
+            <w:vAlign w:val="center"/>
+            <w:hideMark/>
+          </w:tcPr>
+          <w:p>
+            <w:pPr>
+              <w:jc w:val="center"/>
+              <w:rPr>
+                <w:rFonts w:ascii="Calibri" w:eastAsia="Times New Roman" w:hAnsi="Calibri" w:cs="Calibri"/>
+                <w:color w:val="000000"/>
+                <w:sz w:val="22"/>
+                <w:szCs w:val="22"/>
+              </w:rPr>
+            </w:pPr>
+            <w:r>
+              <w:rPr>
+                <w:rFonts w:ascii="Calibri" w:eastAsia="Times New Roman" w:hAnsi="Calibri" w:cs="Calibri"/>
+                <w:color w:val="000000"/>
+                <w:sz w:val="22"/>
+                <w:szCs w:val="22"/>
+              </w:rPr>
+              <w:t>Shooting Incidents</w:t>
+            </w:r>
+          </w:p>
+        </w:tc>
+        <w:tc>
+          <w:tcPr>
+            <w:tcW w:w="1100" w:type="dxa"/>
+            <w:tcBorders>
+              <w:top w:val="nil"/>
+              <w:left w:val="nil"/>
+              <w:bottom w:val="single" w:sz="4" w:space="0" w:color="auto"/>
+              <w:right w:val="single" w:sz="4" w:space="0" w:color="auto"/>
+            </w:tcBorders>
+            <w:shd w:val="clear" w:color="auto" w:fill="auto"/>
+            <w:noWrap/>
+            <w:vAlign w:val="center"/>
+            <w:hideMark/>
+          </w:tcPr>
+          <w:p>
+            <w:pPr>
+              <w:jc w:val="center"/>
+              <w:rPr>
+                <w:rFonts w:ascii="Calibri" w:eastAsia="Times New Roman" w:hAnsi="Calibri" w:cs="Calibri"/>
+                <w:color w:val="000000"/>
+                <w:sz w:val="22"/>
+                <w:szCs w:val="22"/>
+              </w:rPr>
+            </w:pPr>
+            <w:r>
+              <w:rPr>
+                <w:rFonts w:ascii="Calibri" w:eastAsia="Times New Roman" w:hAnsi="Calibri" w:cs="Calibri"/>
+                <w:color w:val="000000"/>
+                <w:sz w:val="22"/>
+                <w:szCs w:val="22"/>
+              </w:rPr>
+              <w:t> </w:t>
+            </w:r>
+          </w:p>
+        </w:tc>
+        <w:tc>
+          <w:tcPr>
+            <w:tcW w:w="1420" w:type="dxa"/>
+            <w:tcBorders>
+              <w:top w:val="nil"/>
+              <w:left w:val="nil"/>
+              <w:bottom w:val="single" w:sz="4" w:space="0" w:color="auto"/>
+              <w:right w:val="single" w:sz="4" w:space="0" w:color="auto"/>
+            </w:tcBorders>
+            <w:shd w:val="clear" w:color="auto" w:fill="auto"/>
+            <w:noWrap/>
+            <w:vAlign w:val="center"/>
+            <w:hideMark/>
+          </w:tcPr>
+          <w:p>
+            <w:pPr>
+              <w:jc w:val="center"/>
+              <w:rPr>
+                <w:rFonts w:ascii="Calibri" w:eastAsia="Times New Roman" w:hAnsi="Calibri" w:cs="Calibri"/>
+                <w:color w:val="000000"/>
+                <w:sz w:val="22"/>
+                <w:szCs w:val="22"/>
+              </w:rPr>
+            </w:pPr>
+            <w:r>
+              <w:rPr>
+                <w:rFonts w:ascii="Calibri" w:eastAsia="Times New Roman" w:hAnsi="Calibri" w:cs="Calibri"/>
+                <w:color w:val="000000"/>
+                <w:sz w:val="22"/>
+                <w:szCs w:val="22"/>
+              </w:rPr>
+              <w:t>21626 * 19</w:t>
+            </w:r>
+          </w:p>
+        </w:tc>
+      </w:tr>
+      <w:tr>
+        <w:trPr>
+          <w:trHeight w:val="290"/>
+        </w:trPr>
+        <w:tc>
+          <w:tcPr>
+            <w:tcW w:w="3000" w:type="dxa"/>
+            <w:vMerge/>
+            <w:tcBorders>
+              <w:top w:val="nil"/>
+              <w:left w:val="single" w:sz="4" w:space="0" w:color="auto"/>
+              <w:bottom w:val="single" w:sz="4" w:space="0" w:color="auto"/>
+              <w:right w:val="single" w:sz="4" w:space="0" w:color="auto"/>
+            </w:tcBorders>
+            <w:vAlign w:val="center"/>
+            <w:hideMark/>
+          </w:tcPr>
+          <w:p>
+            <w:pPr>
+              <w:rPr>
+                <w:rFonts w:ascii="Calibri" w:eastAsia="Times New Roman" w:hAnsi="Calibri" w:cs="Calibri"/>
+                <w:color w:val="000000"/>
+                <w:sz w:val="22"/>
+                <w:szCs w:val="22"/>
+              </w:rPr>
+            </w:pPr>
+          </w:p>
+        </w:tc>
+        <w:tc>
+          <w:tcPr>
+            <w:tcW w:w="3680" w:type="dxa"/>
+            <w:tcBorders>
+              <w:top w:val="nil"/>
+              <w:left w:val="nil"/>
+              <w:bottom w:val="single" w:sz="4" w:space="0" w:color="auto"/>
+              <w:right w:val="single" w:sz="4" w:space="0" w:color="auto"/>
+            </w:tcBorders>
+            <w:shd w:val="clear" w:color="auto" w:fill="auto"/>
+            <w:vAlign w:val="center"/>
+            <w:hideMark/>
+          </w:tcPr>
+          <w:p>
+            <w:pPr>
+              <w:jc w:val="center"/>
+              <w:rPr>
+                <w:rFonts w:ascii="Calibri" w:eastAsia="Times New Roman" w:hAnsi="Calibri" w:cs="Calibri"/>
+                <w:color w:val="000000"/>
+                <w:sz w:val="22"/>
+                <w:szCs w:val="22"/>
+              </w:rPr>
+            </w:pPr>
+            <w:r>
+              <w:rPr>
+                <w:rFonts w:ascii="Calibri" w:eastAsia="Times New Roman" w:hAnsi="Calibri" w:cs="Calibri"/>
+                <w:color w:val="000000"/>
+                <w:sz w:val="22"/>
+                <w:szCs w:val="22"/>
+              </w:rPr>
+              <w:t>Arrest Counts</w:t>
+            </w:r>
+          </w:p>
+        </w:tc>
+        <w:tc>
+          <w:tcPr>
+            <w:tcW w:w="1100" w:type="dxa"/>
+            <w:tcBorders>
+              <w:top w:val="nil"/>
+              <w:left w:val="nil"/>
+              <w:bottom w:val="single" w:sz="4" w:space="0" w:color="auto"/>
+              <w:right w:val="single" w:sz="4" w:space="0" w:color="auto"/>
+            </w:tcBorders>
+            <w:shd w:val="clear" w:color="auto" w:fill="auto"/>
+            <w:noWrap/>
+            <w:vAlign w:val="center"/>
+            <w:hideMark/>
+          </w:tcPr>
+          <w:p>
+            <w:pPr>
+              <w:jc w:val="center"/>
+              <w:rPr>
+                <w:rFonts w:ascii="Calibri" w:eastAsia="Times New Roman" w:hAnsi="Calibri" w:cs="Calibri"/>
+                <w:color w:val="000000"/>
+                <w:sz w:val="22"/>
+                <w:szCs w:val="22"/>
+              </w:rPr>
+            </w:pPr>
+            <w:r>
+              <w:rPr>
+                <w:rFonts w:ascii="Calibri" w:eastAsia="Times New Roman" w:hAnsi="Calibri" w:cs="Calibri"/>
+                <w:color w:val="000000"/>
+                <w:sz w:val="22"/>
+                <w:szCs w:val="22"/>
+              </w:rPr>
+              <w:t> </w:t>
+            </w:r>
+          </w:p>
+        </w:tc>
+        <w:tc>
+          <w:tcPr>
+            <w:tcW w:w="1420" w:type="dxa"/>
+            <w:tcBorders>
+              <w:top w:val="nil"/>
+              <w:left w:val="nil"/>
+              <w:bottom w:val="single" w:sz="4" w:space="0" w:color="auto"/>
+              <w:right w:val="single" w:sz="4" w:space="0" w:color="auto"/>
+            </w:tcBorders>
+            <w:shd w:val="clear" w:color="auto" w:fill="auto"/>
+            <w:noWrap/>
+            <w:vAlign w:val="center"/>
+            <w:hideMark/>
+          </w:tcPr>
+          <w:p>
+            <w:pPr>
+              <w:jc w:val="center"/>
+              <w:rPr>
+                <w:rFonts w:ascii="Calibri" w:eastAsia="Times New Roman" w:hAnsi="Calibri" w:cs="Calibri"/>
+                <w:color w:val="000000"/>
+                <w:sz w:val="22"/>
+                <w:szCs w:val="22"/>
+              </w:rPr>
+            </w:pPr>
+            <w:r>
+              <w:rPr>
+                <w:rFonts w:ascii="Calibri" w:eastAsia="Times New Roman" w:hAnsi="Calibri" w:cs="Calibri"/>
+                <w:color w:val="000000"/>
+                <w:sz w:val="22"/>
+                <w:szCs w:val="22"/>
+              </w:rPr>
+              <w:t>5012956 * 19</w:t>
+            </w:r>
+          </w:p>
+        </w:tc>
+      </w:tr>
+      <w:tr>
+        <w:trPr>
+          <w:trHeight w:val="290"/>
+        </w:trPr>
+        <w:tc>
+          <w:tcPr>
+            <w:tcW w:w="3000" w:type="dxa"/>
+            <w:tcBorders>
+              <w:top w:val="nil"/>
+              <w:left w:val="single" w:sz="4" w:space="0" w:color="auto"/>
+              <w:bottom w:val="single" w:sz="4" w:space="0" w:color="auto"/>
+              <w:right w:val="single" w:sz="4" w:space="0" w:color="auto"/>
+            </w:tcBorders>
+            <w:shd w:val="clear" w:color="auto" w:fill="auto"/>
+            <w:noWrap/>
+            <w:vAlign w:val="center"/>
+            <w:hideMark/>
+          </w:tcPr>
+          <w:p>
+            <w:pPr>
+              <w:jc w:val="center"/>
+              <w:rPr>
+                <w:rFonts w:ascii="Calibri" w:eastAsia="Times New Roman" w:hAnsi="Calibri" w:cs="Calibri"/>
+                <w:color w:val="000000"/>
+                <w:sz w:val="22"/>
+                <w:szCs w:val="22"/>
+              </w:rPr>
+            </w:pPr>
+            <w:r>
+              <w:rPr>
+                <w:rFonts w:ascii="Calibri" w:eastAsia="Times New Roman" w:hAnsi="Calibri" w:cs="Calibri"/>
+                <w:color w:val="000000"/>
+                <w:sz w:val="22"/>
+                <w:szCs w:val="22"/>
+              </w:rPr>
+              <w:t>Mental Health</w:t>
+            </w:r>
+          </w:p>
+        </w:tc>
+        <w:tc>
+          <w:tcPr>
+            <w:tcW w:w="3680" w:type="dxa"/>
+            <w:tcBorders>
+              <w:top w:val="nil"/>
+              <w:left w:val="nil"/>
+              <w:bottom w:val="single" w:sz="4" w:space="0" w:color="auto"/>
+              <w:right w:val="single" w:sz="4" w:space="0" w:color="auto"/>
+            </w:tcBorders>
+            <w:shd w:val="clear" w:color="auto" w:fill="auto"/>
+            <w:vAlign w:val="center"/>
+            <w:hideMark/>
+          </w:tcPr>
+          <w:p>
+            <w:pPr>
+              <w:jc w:val="center"/>
+              <w:rPr>
+                <w:rFonts w:ascii="Calibri" w:eastAsia="Times New Roman" w:hAnsi="Calibri" w:cs="Calibri"/>
+                <w:color w:val="000000"/>
+                <w:sz w:val="22"/>
+                <w:szCs w:val="22"/>
+              </w:rPr>
+            </w:pPr>
+            <w:r>
+              <w:rPr>
+                <w:rFonts w:ascii="Calibri" w:eastAsia="Times New Roman" w:hAnsi="Calibri" w:cs="Calibri"/>
+                <w:color w:val="000000"/>
+                <w:sz w:val="22"/>
+                <w:szCs w:val="22"/>
+              </w:rPr>
+              <w:t>Mental Health</w:t>
+            </w:r>
+          </w:p>
+        </w:tc>
+        <w:tc>
+          <w:tcPr>
+            <w:tcW w:w="1100" w:type="dxa"/>
+            <w:tcBorders>
+              <w:top w:val="nil"/>
+              <w:left w:val="nil"/>
+              <w:bottom w:val="single" w:sz="4" w:space="0" w:color="auto"/>
+              <w:right w:val="single" w:sz="4" w:space="0" w:color="auto"/>
+            </w:tcBorders>
+            <w:shd w:val="clear" w:color="auto" w:fill="auto"/>
+            <w:noWrap/>
+            <w:vAlign w:val="center"/>
+            <w:hideMark/>
+          </w:tcPr>
+          <w:p>
+            <w:pPr>
+              <w:jc w:val="center"/>
+              <w:rPr>
+                <w:rFonts w:ascii="Calibri" w:eastAsia="Times New Roman" w:hAnsi="Calibri" w:cs="Calibri"/>
+                <w:color w:val="000000"/>
+                <w:sz w:val="22"/>
+                <w:szCs w:val="22"/>
+              </w:rPr>
+            </w:pPr>
+            <w:r>
+              <w:rPr>
+                <w:rFonts w:ascii="Calibri" w:eastAsia="Times New Roman" w:hAnsi="Calibri" w:cs="Calibri"/>
+                <w:color w:val="000000"/>
+                <w:sz w:val="22"/>
+                <w:szCs w:val="22"/>
+              </w:rPr>
+              <w:t> </w:t>
+            </w:r>
+          </w:p>
+        </w:tc>
+        <w:tc>
+          <w:tcPr>
+            <w:tcW w:w="1420" w:type="dxa"/>
+            <w:tcBorders>
+              <w:top w:val="nil"/>
+              <w:left w:val="nil"/>
+              <w:bottom w:val="single" w:sz="4" w:space="0" w:color="auto"/>
+              <w:right w:val="single" w:sz="4" w:space="0" w:color="auto"/>
+            </w:tcBorders>
+            <w:shd w:val="clear" w:color="auto" w:fill="auto"/>
+            <w:noWrap/>
+            <w:vAlign w:val="center"/>
+            <w:hideMark/>
+          </w:tcPr>
+          <w:p>
+            <w:pPr>
+              <w:jc w:val="center"/>
+              <w:rPr>
+                <w:rFonts w:ascii="Calibri" w:eastAsia="Times New Roman" w:hAnsi="Calibri" w:cs="Calibri"/>
+                <w:color w:val="000000"/>
+                <w:sz w:val="22"/>
+                <w:szCs w:val="22"/>
+              </w:rPr>
+            </w:pPr>
+            <w:r>
+              <w:rPr>
+                <w:rFonts w:ascii="Calibri" w:eastAsia="Times New Roman" w:hAnsi="Calibri" w:cs="Calibri"/>
+                <w:color w:val="000000"/>
+                <w:sz w:val="22"/>
+                <w:szCs w:val="22"/>
+              </w:rPr>
+              <w:t>44*12</w:t>
+            </w:r>
+          </w:p>
+        </w:tc>
+      </w:tr>
+    </w:tbl>
+    <w:p>
+      <w:pPr>
         <w:spacing w:line="360" w:lineRule="auto"/>
-        <w:ind w:left="1152"/>
         <w:rPr>
           <w:i/>
           <w:iCs/>
@@ -3722,6 +4957,7 @@
           <w:sz w:val="20"/>
           <w:szCs w:val="20"/>
         </w:rPr>
+        <w:lastRenderedPageBreak/>
         <w:t xml:space="preserve">Borrowing from the concept of excess mortality used in epidemiology and public health </w:t>
       </w:r>
       <w:r>
@@ -3729,7 +4965,23 @@
           <w:sz w:val="20"/>
           <w:szCs w:val="20"/>
         </w:rPr>
-        <w:t>to approximate the number of deaths from all causes during a crisis in excess of what would have been expected under normal circumstance, our study generalizes this mode</w:t>
+        <w:t xml:space="preserve">to approximate the number of deaths from all causes during a crisis </w:t>
+      </w:r>
+      <w:proofErr w:type="gramStart"/>
+      <w:r>
+        <w:rPr>
+          <w:sz w:val="20"/>
+          <w:szCs w:val="20"/>
+        </w:rPr>
+        <w:t>in excess of</w:t>
+      </w:r>
+      <w:proofErr w:type="gramEnd"/>
+      <w:r>
+        <w:rPr>
+          <w:sz w:val="20"/>
+          <w:szCs w:val="20"/>
+        </w:rPr>
+        <w:t xml:space="preserve"> what would have been expected under normal circumstance, our study generalizes this mode</w:t>
       </w:r>
       <w:r>
         <w:rPr>
@@ -3857,7 +5109,6 @@
               <w:sz w:val="20"/>
               <w:szCs w:val="20"/>
             </w:rPr>
-            <w:lastRenderedPageBreak/>
             <m:t>p</m:t>
           </m:r>
           <m:r>
@@ -6150,7 +7401,16 @@
                 <w:sz w:val="20"/>
                 <w:szCs w:val="20"/>
               </w:rPr>
-              <w:t>Health Care Security (Healthcare Safety-Net Insurance Enrollments)</w:t>
+              <w:t>Health Care Security (Healthcare Safety-</w:t>
+            </w:r>
+            <w:r>
+              <w:rPr>
+                <w:rFonts w:eastAsiaTheme="minorEastAsia"/>
+                <w:sz w:val="20"/>
+                <w:szCs w:val="20"/>
+              </w:rPr>
+              <w:lastRenderedPageBreak/>
+              <w:t>Net Insurance Enrollments)</w:t>
             </w:r>
           </w:p>
         </w:tc>
@@ -6175,6 +7435,7 @@
                 <w:sz w:val="20"/>
                 <w:szCs w:val="20"/>
               </w:rPr>
+              <w:lastRenderedPageBreak/>
               <w:t xml:space="preserve">CVD-19 cumulative cases, Medicare Enrollments, </w:t>
             </w:r>
             <w:r>
@@ -6388,7 +7649,6 @@
           <w:sz w:val="20"/>
           <w:szCs w:val="20"/>
         </w:rPr>
-        <w:lastRenderedPageBreak/>
         <w:t xml:space="preserve">To establish causation, </w:t>
       </w:r>
       <w:r>
@@ -6618,18 +7878,6 @@
     <w:p>
       <w:pPr>
         <w:pStyle w:val="ListParagraph"/>
-        <w:spacing w:line="360" w:lineRule="auto"/>
-        <w:ind w:left="1152"/>
-        <w:rPr>
-          <w:rFonts w:eastAsiaTheme="minorEastAsia"/>
-          <w:sz w:val="20"/>
-          <w:szCs w:val="20"/>
-        </w:rPr>
-      </w:pPr>
-    </w:p>
-    <w:p>
-      <w:pPr>
-        <w:pStyle w:val="ListParagraph"/>
         <w:numPr>
           <w:ilvl w:val="1"/>
           <w:numId w:val="10"/>
@@ -6651,6 +7899,470 @@
         </w:rPr>
         <w:t>Architecture/design</w:t>
       </w:r>
+    </w:p>
+    <w:tbl>
+      <w:tblPr>
+        <w:tblW w:w="10259" w:type="dxa"/>
+        <w:tblLook w:val="04A0" w:firstRow="1" w:lastRow="0" w:firstColumn="1" w:lastColumn="0" w:noHBand="0" w:noVBand="1"/>
+      </w:tblPr>
+      <w:tblGrid>
+        <w:gridCol w:w="2266"/>
+        <w:gridCol w:w="7993"/>
+      </w:tblGrid>
+      <w:tr>
+        <w:trPr>
+          <w:trHeight w:val="313"/>
+        </w:trPr>
+        <w:tc>
+          <w:tcPr>
+            <w:tcW w:w="2266" w:type="dxa"/>
+            <w:tcBorders>
+              <w:top w:val="single" w:sz="4" w:space="0" w:color="auto"/>
+              <w:left w:val="single" w:sz="4" w:space="0" w:color="auto"/>
+              <w:bottom w:val="single" w:sz="4" w:space="0" w:color="auto"/>
+              <w:right w:val="single" w:sz="4" w:space="0" w:color="auto"/>
+            </w:tcBorders>
+            <w:shd w:val="clear" w:color="auto" w:fill="auto"/>
+            <w:vAlign w:val="bottom"/>
+            <w:hideMark/>
+          </w:tcPr>
+          <w:p>
+            <w:pPr>
+              <w:jc w:val="center"/>
+              <w:rPr>
+                <w:rFonts w:ascii="Calibri" w:eastAsia="Times New Roman" w:hAnsi="Calibri" w:cs="Calibri"/>
+                <w:color w:val="000000"/>
+                <w:sz w:val="22"/>
+                <w:szCs w:val="22"/>
+              </w:rPr>
+            </w:pPr>
+            <w:r>
+              <w:rPr>
+                <w:rFonts w:ascii="Calibri" w:eastAsia="Times New Roman" w:hAnsi="Calibri" w:cs="Calibri"/>
+                <w:color w:val="000000"/>
+                <w:sz w:val="22"/>
+                <w:szCs w:val="22"/>
+              </w:rPr>
+              <w:t>Data Quality Issues</w:t>
+            </w:r>
+          </w:p>
+        </w:tc>
+        <w:tc>
+          <w:tcPr>
+            <w:tcW w:w="7993" w:type="dxa"/>
+            <w:tcBorders>
+              <w:top w:val="single" w:sz="4" w:space="0" w:color="auto"/>
+              <w:left w:val="nil"/>
+              <w:bottom w:val="single" w:sz="4" w:space="0" w:color="auto"/>
+              <w:right w:val="single" w:sz="4" w:space="0" w:color="auto"/>
+            </w:tcBorders>
+            <w:shd w:val="clear" w:color="auto" w:fill="auto"/>
+            <w:vAlign w:val="bottom"/>
+            <w:hideMark/>
+          </w:tcPr>
+          <w:p>
+            <w:pPr>
+              <w:rPr>
+                <w:rFonts w:ascii="Calibri" w:eastAsia="Times New Roman" w:hAnsi="Calibri" w:cs="Calibri"/>
+                <w:color w:val="000000"/>
+                <w:sz w:val="22"/>
+                <w:szCs w:val="22"/>
+              </w:rPr>
+            </w:pPr>
+            <w:r>
+              <w:rPr>
+                <w:rFonts w:ascii="Calibri" w:eastAsia="Times New Roman" w:hAnsi="Calibri" w:cs="Calibri"/>
+                <w:color w:val="000000"/>
+                <w:sz w:val="22"/>
+                <w:szCs w:val="22"/>
+              </w:rPr>
+              <w:t>Solution</w:t>
+            </w:r>
+          </w:p>
+        </w:tc>
+      </w:tr>
+      <w:tr>
+        <w:trPr>
+          <w:trHeight w:val="627"/>
+        </w:trPr>
+        <w:tc>
+          <w:tcPr>
+            <w:tcW w:w="2266" w:type="dxa"/>
+            <w:tcBorders>
+              <w:top w:val="nil"/>
+              <w:left w:val="single" w:sz="4" w:space="0" w:color="auto"/>
+              <w:bottom w:val="single" w:sz="4" w:space="0" w:color="auto"/>
+              <w:right w:val="single" w:sz="4" w:space="0" w:color="auto"/>
+            </w:tcBorders>
+            <w:shd w:val="clear" w:color="auto" w:fill="auto"/>
+            <w:vAlign w:val="bottom"/>
+            <w:hideMark/>
+          </w:tcPr>
+          <w:p>
+            <w:pPr>
+              <w:jc w:val="center"/>
+              <w:rPr>
+                <w:rFonts w:ascii="Calibri" w:eastAsia="Times New Roman" w:hAnsi="Calibri" w:cs="Calibri"/>
+                <w:color w:val="000000"/>
+                <w:sz w:val="22"/>
+                <w:szCs w:val="22"/>
+              </w:rPr>
+            </w:pPr>
+            <w:r>
+              <w:rPr>
+                <w:rFonts w:ascii="Calibri" w:eastAsia="Times New Roman" w:hAnsi="Calibri" w:cs="Calibri"/>
+                <w:color w:val="000000"/>
+                <w:sz w:val="22"/>
+                <w:szCs w:val="22"/>
+              </w:rPr>
+              <w:t>Missing Data Points</w:t>
+            </w:r>
+          </w:p>
+        </w:tc>
+        <w:tc>
+          <w:tcPr>
+            <w:tcW w:w="7993" w:type="dxa"/>
+            <w:tcBorders>
+              <w:top w:val="nil"/>
+              <w:left w:val="nil"/>
+              <w:bottom w:val="single" w:sz="4" w:space="0" w:color="auto"/>
+              <w:right w:val="single" w:sz="4" w:space="0" w:color="auto"/>
+            </w:tcBorders>
+            <w:shd w:val="clear" w:color="auto" w:fill="auto"/>
+            <w:vAlign w:val="bottom"/>
+            <w:hideMark/>
+          </w:tcPr>
+          <w:p>
+            <w:pPr>
+              <w:rPr>
+                <w:rFonts w:ascii="Calibri" w:eastAsia="Times New Roman" w:hAnsi="Calibri" w:cs="Calibri"/>
+                <w:color w:val="000000"/>
+                <w:sz w:val="22"/>
+                <w:szCs w:val="22"/>
+              </w:rPr>
+            </w:pPr>
+            <w:r>
+              <w:rPr>
+                <w:rFonts w:ascii="Calibri" w:eastAsia="Times New Roman" w:hAnsi="Calibri" w:cs="Calibri"/>
+                <w:color w:val="000000"/>
+                <w:sz w:val="22"/>
+                <w:szCs w:val="22"/>
+              </w:rPr>
+              <w:t>For all but case, mean values of the respective were imputed in place of missing values. For Cases, 0 was imputed as COVID did not exist prior to March'20)</w:t>
+            </w:r>
+          </w:p>
+        </w:tc>
+      </w:tr>
+      <w:tr>
+        <w:trPr>
+          <w:trHeight w:val="313"/>
+        </w:trPr>
+        <w:tc>
+          <w:tcPr>
+            <w:tcW w:w="2266" w:type="dxa"/>
+            <w:tcBorders>
+              <w:top w:val="nil"/>
+              <w:left w:val="single" w:sz="4" w:space="0" w:color="auto"/>
+              <w:bottom w:val="single" w:sz="4" w:space="0" w:color="auto"/>
+              <w:right w:val="single" w:sz="4" w:space="0" w:color="auto"/>
+            </w:tcBorders>
+            <w:shd w:val="clear" w:color="auto" w:fill="auto"/>
+            <w:vAlign w:val="bottom"/>
+            <w:hideMark/>
+          </w:tcPr>
+          <w:p>
+            <w:pPr>
+              <w:jc w:val="center"/>
+              <w:rPr>
+                <w:rFonts w:ascii="Calibri" w:eastAsia="Times New Roman" w:hAnsi="Calibri" w:cs="Calibri"/>
+                <w:color w:val="000000"/>
+                <w:sz w:val="22"/>
+                <w:szCs w:val="22"/>
+              </w:rPr>
+            </w:pPr>
+            <w:r>
+              <w:rPr>
+                <w:rFonts w:ascii="Calibri" w:eastAsia="Times New Roman" w:hAnsi="Calibri" w:cs="Calibri"/>
+                <w:color w:val="000000"/>
+                <w:sz w:val="22"/>
+                <w:szCs w:val="22"/>
+              </w:rPr>
+              <w:t>Number as Strings</w:t>
+            </w:r>
+          </w:p>
+        </w:tc>
+        <w:tc>
+          <w:tcPr>
+            <w:tcW w:w="7993" w:type="dxa"/>
+            <w:tcBorders>
+              <w:top w:val="nil"/>
+              <w:left w:val="nil"/>
+              <w:bottom w:val="single" w:sz="4" w:space="0" w:color="auto"/>
+              <w:right w:val="single" w:sz="4" w:space="0" w:color="auto"/>
+            </w:tcBorders>
+            <w:shd w:val="clear" w:color="auto" w:fill="auto"/>
+            <w:vAlign w:val="bottom"/>
+            <w:hideMark/>
+          </w:tcPr>
+          <w:p>
+            <w:pPr>
+              <w:rPr>
+                <w:rFonts w:ascii="Calibri" w:eastAsia="Times New Roman" w:hAnsi="Calibri" w:cs="Calibri"/>
+                <w:color w:val="000000"/>
+                <w:sz w:val="22"/>
+                <w:szCs w:val="22"/>
+              </w:rPr>
+            </w:pPr>
+            <w:proofErr w:type="spellStart"/>
+            <w:r>
+              <w:rPr>
+                <w:rFonts w:ascii="Calibri" w:eastAsia="Times New Roman" w:hAnsi="Calibri" w:cs="Calibri"/>
+                <w:color w:val="000000"/>
+                <w:sz w:val="22"/>
+                <w:szCs w:val="22"/>
+              </w:rPr>
+              <w:t>Convereted</w:t>
+            </w:r>
+            <w:proofErr w:type="spellEnd"/>
+            <w:r>
+              <w:rPr>
+                <w:rFonts w:ascii="Calibri" w:eastAsia="Times New Roman" w:hAnsi="Calibri" w:cs="Calibri"/>
+                <w:color w:val="000000"/>
+                <w:sz w:val="22"/>
+                <w:szCs w:val="22"/>
+              </w:rPr>
+              <w:t xml:space="preserve"> to </w:t>
+            </w:r>
+            <w:proofErr w:type="spellStart"/>
+            <w:proofErr w:type="gramStart"/>
+            <w:r>
+              <w:rPr>
+                <w:rFonts w:ascii="Calibri" w:eastAsia="Times New Roman" w:hAnsi="Calibri" w:cs="Calibri"/>
+                <w:color w:val="000000"/>
+                <w:sz w:val="22"/>
+                <w:szCs w:val="22"/>
+              </w:rPr>
+              <w:t>Float,Integer</w:t>
+            </w:r>
+            <w:proofErr w:type="spellEnd"/>
+            <w:proofErr w:type="gramEnd"/>
+            <w:r>
+              <w:rPr>
+                <w:rFonts w:ascii="Calibri" w:eastAsia="Times New Roman" w:hAnsi="Calibri" w:cs="Calibri"/>
+                <w:color w:val="000000"/>
+                <w:sz w:val="22"/>
+                <w:szCs w:val="22"/>
+              </w:rPr>
+              <w:t xml:space="preserve"> as required.</w:t>
+            </w:r>
+          </w:p>
+        </w:tc>
+      </w:tr>
+      <w:tr>
+        <w:trPr>
+          <w:trHeight w:val="627"/>
+        </w:trPr>
+        <w:tc>
+          <w:tcPr>
+            <w:tcW w:w="2266" w:type="dxa"/>
+            <w:tcBorders>
+              <w:top w:val="nil"/>
+              <w:left w:val="single" w:sz="4" w:space="0" w:color="auto"/>
+              <w:bottom w:val="single" w:sz="4" w:space="0" w:color="auto"/>
+              <w:right w:val="single" w:sz="4" w:space="0" w:color="auto"/>
+            </w:tcBorders>
+            <w:shd w:val="clear" w:color="auto" w:fill="auto"/>
+            <w:vAlign w:val="bottom"/>
+            <w:hideMark/>
+          </w:tcPr>
+          <w:p>
+            <w:pPr>
+              <w:jc w:val="center"/>
+              <w:rPr>
+                <w:rFonts w:ascii="Calibri" w:eastAsia="Times New Roman" w:hAnsi="Calibri" w:cs="Calibri"/>
+                <w:color w:val="000000"/>
+                <w:sz w:val="22"/>
+                <w:szCs w:val="22"/>
+              </w:rPr>
+            </w:pPr>
+            <w:r>
+              <w:rPr>
+                <w:rFonts w:ascii="Calibri" w:eastAsia="Times New Roman" w:hAnsi="Calibri" w:cs="Calibri"/>
+                <w:color w:val="000000"/>
+                <w:sz w:val="22"/>
+                <w:szCs w:val="22"/>
+              </w:rPr>
+              <w:t>Column Headers</w:t>
+            </w:r>
+          </w:p>
+        </w:tc>
+        <w:tc>
+          <w:tcPr>
+            <w:tcW w:w="7993" w:type="dxa"/>
+            <w:tcBorders>
+              <w:top w:val="nil"/>
+              <w:left w:val="nil"/>
+              <w:bottom w:val="single" w:sz="4" w:space="0" w:color="auto"/>
+              <w:right w:val="single" w:sz="4" w:space="0" w:color="auto"/>
+            </w:tcBorders>
+            <w:shd w:val="clear" w:color="auto" w:fill="auto"/>
+            <w:vAlign w:val="bottom"/>
+            <w:hideMark/>
+          </w:tcPr>
+          <w:p>
+            <w:pPr>
+              <w:rPr>
+                <w:rFonts w:ascii="Calibri" w:eastAsia="Times New Roman" w:hAnsi="Calibri" w:cs="Calibri"/>
+                <w:color w:val="000000"/>
+                <w:sz w:val="22"/>
+                <w:szCs w:val="22"/>
+              </w:rPr>
+            </w:pPr>
+            <w:r>
+              <w:rPr>
+                <w:rFonts w:ascii="Calibri" w:eastAsia="Times New Roman" w:hAnsi="Calibri" w:cs="Calibri"/>
+                <w:color w:val="000000"/>
+                <w:sz w:val="22"/>
+                <w:szCs w:val="22"/>
+              </w:rPr>
+              <w:t xml:space="preserve">Column Headers were standardized to be in the format </w:t>
+            </w:r>
+            <w:proofErr w:type="spellStart"/>
+            <w:r>
+              <w:rPr>
+                <w:rFonts w:ascii="Calibri" w:eastAsia="Times New Roman" w:hAnsi="Calibri" w:cs="Calibri"/>
+                <w:color w:val="000000"/>
+                <w:sz w:val="22"/>
+                <w:szCs w:val="22"/>
+              </w:rPr>
+              <w:t>first_second</w:t>
+            </w:r>
+            <w:proofErr w:type="spellEnd"/>
+            <w:r>
+              <w:rPr>
+                <w:rFonts w:ascii="Calibri" w:eastAsia="Times New Roman" w:hAnsi="Calibri" w:cs="Calibri"/>
+                <w:color w:val="000000"/>
+                <w:sz w:val="22"/>
+                <w:szCs w:val="22"/>
+              </w:rPr>
+              <w:t xml:space="preserve"> wherein any special characters were </w:t>
+            </w:r>
+            <w:proofErr w:type="gramStart"/>
+            <w:r>
+              <w:rPr>
+                <w:rFonts w:ascii="Calibri" w:eastAsia="Times New Roman" w:hAnsi="Calibri" w:cs="Calibri"/>
+                <w:color w:val="000000"/>
+                <w:sz w:val="22"/>
+                <w:szCs w:val="22"/>
+              </w:rPr>
+              <w:t>replace</w:t>
+            </w:r>
+            <w:proofErr w:type="gramEnd"/>
+            <w:r>
+              <w:rPr>
+                <w:rFonts w:ascii="Calibri" w:eastAsia="Times New Roman" w:hAnsi="Calibri" w:cs="Calibri"/>
+                <w:color w:val="000000"/>
+                <w:sz w:val="22"/>
+                <w:szCs w:val="22"/>
+              </w:rPr>
+              <w:t xml:space="preserve"> with "_" for ease of </w:t>
+            </w:r>
+            <w:proofErr w:type="spellStart"/>
+            <w:r>
+              <w:rPr>
+                <w:rFonts w:ascii="Calibri" w:eastAsia="Times New Roman" w:hAnsi="Calibri" w:cs="Calibri"/>
+                <w:color w:val="000000"/>
+                <w:sz w:val="22"/>
+                <w:szCs w:val="22"/>
+              </w:rPr>
+              <w:t>usabilitiy</w:t>
+            </w:r>
+            <w:proofErr w:type="spellEnd"/>
+          </w:p>
+        </w:tc>
+      </w:tr>
+      <w:tr>
+        <w:trPr>
+          <w:trHeight w:val="313"/>
+        </w:trPr>
+        <w:tc>
+          <w:tcPr>
+            <w:tcW w:w="2266" w:type="dxa"/>
+            <w:tcBorders>
+              <w:top w:val="nil"/>
+              <w:left w:val="single" w:sz="4" w:space="0" w:color="auto"/>
+              <w:bottom w:val="single" w:sz="4" w:space="0" w:color="auto"/>
+              <w:right w:val="single" w:sz="4" w:space="0" w:color="auto"/>
+            </w:tcBorders>
+            <w:shd w:val="clear" w:color="auto" w:fill="auto"/>
+            <w:vAlign w:val="bottom"/>
+            <w:hideMark/>
+          </w:tcPr>
+          <w:p>
+            <w:pPr>
+              <w:jc w:val="center"/>
+              <w:rPr>
+                <w:rFonts w:ascii="Calibri" w:eastAsia="Times New Roman" w:hAnsi="Calibri" w:cs="Calibri"/>
+                <w:color w:val="000000"/>
+                <w:sz w:val="22"/>
+                <w:szCs w:val="22"/>
+              </w:rPr>
+            </w:pPr>
+            <w:r>
+              <w:rPr>
+                <w:rFonts w:ascii="Calibri" w:eastAsia="Times New Roman" w:hAnsi="Calibri" w:cs="Calibri"/>
+                <w:color w:val="000000"/>
+                <w:sz w:val="22"/>
+                <w:szCs w:val="22"/>
+              </w:rPr>
+              <w:t>Data format</w:t>
+            </w:r>
+          </w:p>
+        </w:tc>
+        <w:tc>
+          <w:tcPr>
+            <w:tcW w:w="7993" w:type="dxa"/>
+            <w:tcBorders>
+              <w:top w:val="nil"/>
+              <w:left w:val="nil"/>
+              <w:bottom w:val="single" w:sz="4" w:space="0" w:color="auto"/>
+              <w:right w:val="single" w:sz="4" w:space="0" w:color="auto"/>
+            </w:tcBorders>
+            <w:shd w:val="clear" w:color="auto" w:fill="auto"/>
+            <w:vAlign w:val="bottom"/>
+            <w:hideMark/>
+          </w:tcPr>
+          <w:p>
+            <w:pPr>
+              <w:rPr>
+                <w:rFonts w:ascii="Calibri" w:eastAsia="Times New Roman" w:hAnsi="Calibri" w:cs="Calibri"/>
+                <w:color w:val="000000"/>
+                <w:sz w:val="22"/>
+                <w:szCs w:val="22"/>
+              </w:rPr>
+            </w:pPr>
+            <w:r>
+              <w:rPr>
+                <w:rFonts w:ascii="Calibri" w:eastAsia="Times New Roman" w:hAnsi="Calibri" w:cs="Calibri"/>
+                <w:color w:val="000000"/>
+                <w:sz w:val="22"/>
+                <w:szCs w:val="22"/>
+              </w:rPr>
+              <w:t>Standardized from varying formats to YYYY-MM-DD</w:t>
+            </w:r>
+          </w:p>
+        </w:tc>
+      </w:tr>
+    </w:tbl>
+    <w:p>
+      <w:pPr>
+        <w:spacing w:line="360" w:lineRule="auto"/>
+        <w:rPr>
+          <w:rFonts w:eastAsiaTheme="minorEastAsia"/>
+          <w:sz w:val="20"/>
+          <w:szCs w:val="20"/>
+        </w:rPr>
+      </w:pPr>
     </w:p>
     <w:p>
       <w:pPr>
@@ -6692,7 +8404,25 @@
           <w:sz w:val="20"/>
           <w:szCs w:val="20"/>
         </w:rPr>
-        <w:t>Python’s data analysis and manipulation library was used to profile the raw datasets in our repository in order to extract metadata including schema semantics</w:t>
+        <w:t xml:space="preserve">Python’s data analysis and manipulation library was used to profile the raw datasets in our repository </w:t>
+      </w:r>
+      <w:proofErr w:type="gramStart"/>
+      <w:r>
+        <w:rPr>
+          <w:rFonts w:eastAsiaTheme="minorEastAsia"/>
+          <w:sz w:val="20"/>
+          <w:szCs w:val="20"/>
+        </w:rPr>
+        <w:t>in order to</w:t>
+      </w:r>
+      <w:proofErr w:type="gramEnd"/>
+      <w:r>
+        <w:rPr>
+          <w:rFonts w:eastAsiaTheme="minorEastAsia"/>
+          <w:sz w:val="20"/>
+          <w:szCs w:val="20"/>
+        </w:rPr>
+        <w:t xml:space="preserve"> extract metadata including schema semantics</w:t>
       </w:r>
       <w:r>
         <w:rPr>
@@ -6882,6 +8612,7 @@
           <w:sz w:val="20"/>
           <w:szCs w:val="20"/>
         </w:rPr>
+        <w:lastRenderedPageBreak/>
         <w:t xml:space="preserve">Remedy: converted all dates to the following format – “YYYY-MM-DD” </w:t>
       </w:r>
     </w:p>
@@ -7404,7 +9135,6 @@
           <w:sz w:val="20"/>
           <w:szCs w:val="20"/>
         </w:rPr>
-        <w:lastRenderedPageBreak/>
         <w:t xml:space="preserve">Creation of additional columns to compute the cumulative counts of cases, hospitalizations, and deaths as well as a running average of each feature over an </w:t>
       </w:r>
       <w:r>
@@ -8175,6 +9905,7 @@
           <w:sz w:val="20"/>
           <w:szCs w:val="20"/>
         </w:rPr>
+        <w:lastRenderedPageBreak/>
         <w:t xml:space="preserve">4.1 Impact of Covid-19 on healthcare </w:t>
       </w:r>
       <w:r>
@@ -8414,12 +10145,11 @@
           <w:sz w:val="20"/>
           <w:szCs w:val="20"/>
         </w:rPr>
-        <w:lastRenderedPageBreak/>
         <w:drawing>
-          <wp:inline distT="0" distB="0" distL="0" distR="0" wp14:anchorId="3348A352" wp14:editId="42E6F4AC">
-            <wp:extent cx="5308600" cy="2638550"/>
-            <wp:effectExtent l="0" t="0" r="6350" b="9525"/>
-            <wp:docPr id="6" name="Picture 6"/>
+          <wp:inline distT="0" distB="0" distL="0" distR="0" wp14:anchorId="2A3A907A" wp14:editId="4B1C69EE">
+            <wp:extent cx="5943600" cy="3002280"/>
+            <wp:effectExtent l="0" t="0" r="0" b="7620"/>
+            <wp:docPr id="5" name="Picture 5"/>
             <wp:cNvGraphicFramePr>
               <a:graphicFrameLocks xmlns:a="http://schemas.openxmlformats.org/drawingml/2006/main" noChangeAspect="1"/>
             </wp:cNvGraphicFramePr>
@@ -8427,13 +10157,13 @@
               <a:graphicData uri="http://schemas.openxmlformats.org/drawingml/2006/picture">
                 <pic:pic xmlns:pic="http://schemas.openxmlformats.org/drawingml/2006/picture">
                   <pic:nvPicPr>
-                    <pic:cNvPr id="0" name="Picture 1"/>
+                    <pic:cNvPr id="0" name="Picture 3"/>
                     <pic:cNvPicPr>
                       <a:picLocks noChangeAspect="1" noChangeArrowheads="1"/>
                     </pic:cNvPicPr>
                   </pic:nvPicPr>
                   <pic:blipFill>
-                    <a:blip r:embed="rId8" cstate="print">
+                    <a:blip r:embed="rId8">
                       <a:extLst>
                         <a:ext uri="{28A0092B-C50C-407E-A947-70E740481C1C}">
                           <a14:useLocalDpi xmlns:a14="http://schemas.microsoft.com/office/drawing/2010/main" val="0"/>
@@ -8448,7 +10178,7 @@
                   <pic:spPr bwMode="auto">
                     <a:xfrm>
                       <a:off x="0" y="0"/>
-                      <a:ext cx="5344899" cy="2656592"/>
+                      <a:ext cx="5943600" cy="3002280"/>
                     </a:xfrm>
                     <a:prstGeom prst="rect">
                       <a:avLst/>
@@ -8548,25 +10278,69 @@
           <w:sz w:val="20"/>
           <w:szCs w:val="20"/>
         </w:rPr>
-        <w:t xml:space="preserve">care infrastructure availability and found the relationship to be negatively correlated. Furthermore, to establish a possible causation as COVID cases driving healthcare infrastructure unavailability we ran a </w:t>
-      </w:r>
-      <w:proofErr w:type="spellStart"/>
-      <w:r>
-        <w:rPr>
-          <w:rFonts w:eastAsiaTheme="minorEastAsia"/>
-          <w:sz w:val="20"/>
-          <w:szCs w:val="20"/>
-        </w:rPr>
-        <w:t>mulri</w:t>
-      </w:r>
-      <w:proofErr w:type="spellEnd"/>
-      <w:r>
-        <w:rPr>
-          <w:rFonts w:eastAsiaTheme="minorEastAsia"/>
-          <w:sz w:val="20"/>
-          <w:szCs w:val="20"/>
-        </w:rPr>
-        <w:t xml:space="preserve">-variate linear regression mode. Both indicators pediatric bed and nursing home bed availability were found to be statistically significant inverse relationship. </w:t>
+        <w:t>care infrastructure availability and found the relationship to be negatively correlated. Furthermore, to establish a possible causation as COVID cases driving healthcare infrastructure unavailability we ran a mul</w:t>
+      </w:r>
+      <w:r>
+        <w:rPr>
+          <w:rFonts w:eastAsiaTheme="minorEastAsia"/>
+          <w:sz w:val="20"/>
+          <w:szCs w:val="20"/>
+        </w:rPr>
+        <w:t>t</w:t>
+      </w:r>
+      <w:r>
+        <w:rPr>
+          <w:rFonts w:eastAsiaTheme="minorEastAsia"/>
+          <w:sz w:val="20"/>
+          <w:szCs w:val="20"/>
+        </w:rPr>
+        <w:t xml:space="preserve">i-variate linear regression mode. Both indicators pediatric bed and nursing home bed availability were found to </w:t>
+      </w:r>
+      <w:r>
+        <w:rPr>
+          <w:rFonts w:eastAsiaTheme="minorEastAsia"/>
+          <w:sz w:val="20"/>
+          <w:szCs w:val="20"/>
+        </w:rPr>
+        <w:t>have</w:t>
+      </w:r>
+      <w:r>
+        <w:rPr>
+          <w:rFonts w:eastAsiaTheme="minorEastAsia"/>
+          <w:sz w:val="20"/>
+          <w:szCs w:val="20"/>
+        </w:rPr>
+        <w:t xml:space="preserve"> statistically significant inverse relationship</w:t>
+      </w:r>
+      <w:r>
+        <w:rPr>
+          <w:rFonts w:eastAsiaTheme="minorEastAsia"/>
+          <w:sz w:val="20"/>
+          <w:szCs w:val="20"/>
+        </w:rPr>
+        <w:t xml:space="preserve"> with COVID cases.</w:t>
+      </w:r>
+      <w:r>
+        <w:rPr>
+          <w:rFonts w:eastAsiaTheme="minorEastAsia"/>
+          <w:sz w:val="20"/>
+          <w:szCs w:val="20"/>
+        </w:rPr>
+        <w:t xml:space="preserve"> The results attained above are in congruence with studies made by </w:t>
+      </w:r>
+      <w:r>
+        <w:rPr>
+          <w:sz w:val="20"/>
+          <w:szCs w:val="20"/>
+        </w:rPr>
+        <w:t>Mercier, Grégoire et al.</w:t>
+      </w:r>
+      <w:r>
+        <w:rPr>
+          <w:sz w:val="20"/>
+          <w:szCs w:val="20"/>
+        </w:rPr>
+        <w:t xml:space="preserve">, (2020) </w:t>
       </w:r>
     </w:p>
     <w:p>
@@ -8587,6 +10361,7 @@
           <w:sz w:val="20"/>
           <w:szCs w:val="20"/>
         </w:rPr>
+        <w:lastRenderedPageBreak/>
         <w:drawing>
           <wp:inline distT="0" distB="0" distL="0" distR="0" wp14:anchorId="12BF4299" wp14:editId="0F988081">
             <wp:extent cx="4608264" cy="2482850"/>
@@ -8811,7 +10586,6 @@
           <w:sz w:val="20"/>
           <w:szCs w:val="20"/>
         </w:rPr>
-        <w:lastRenderedPageBreak/>
         <w:t xml:space="preserve"> </w:t>
       </w:r>
     </w:p>
@@ -8948,7 +10722,23 @@
           <w:sz w:val="20"/>
           <w:szCs w:val="20"/>
         </w:rPr>
-        <w:t>the enrollments in Medicare and CHIPS programs bult for providing to financially vulnerable</w:t>
+        <w:t>the enrollments in Medicare and CHIPS programs bu</w:t>
+      </w:r>
+      <w:r>
+        <w:rPr>
+          <w:rFonts w:eastAsiaTheme="minorEastAsia"/>
+          <w:sz w:val="20"/>
+          <w:szCs w:val="20"/>
+        </w:rPr>
+        <w:t>i</w:t>
+      </w:r>
+      <w:r>
+        <w:rPr>
+          <w:rFonts w:eastAsiaTheme="minorEastAsia"/>
+          <w:sz w:val="20"/>
+          <w:szCs w:val="20"/>
+        </w:rPr>
+        <w:t>lt for financially vulnerable</w:t>
       </w:r>
       <w:r>
         <w:rPr>
@@ -8996,7 +10786,71 @@
           <w:sz w:val="20"/>
           <w:szCs w:val="20"/>
         </w:rPr>
-        <w:t xml:space="preserve">enrollments for </w:t>
+        <w:t>enrollments for</w:t>
+      </w:r>
+      <w:r>
+        <w:rPr>
+          <w:rFonts w:eastAsiaTheme="minorEastAsia"/>
+          <w:sz w:val="20"/>
+          <w:szCs w:val="20"/>
+        </w:rPr>
+        <w:t xml:space="preserve"> the</w:t>
+      </w:r>
+      <w:r>
+        <w:rPr>
+          <w:rFonts w:eastAsiaTheme="minorEastAsia"/>
+          <w:sz w:val="20"/>
+          <w:szCs w:val="20"/>
+        </w:rPr>
+        <w:t xml:space="preserve"> corresponding month</w:t>
+      </w:r>
+      <w:r>
+        <w:rPr>
+          <w:rFonts w:eastAsiaTheme="minorEastAsia"/>
+          <w:sz w:val="20"/>
+          <w:szCs w:val="20"/>
+        </w:rPr>
+        <w:t>. As seen in the graph, there was an overall increase in the</w:t>
+      </w:r>
+      <w:r>
+        <w:rPr>
+          <w:rFonts w:eastAsiaTheme="minorEastAsia"/>
+          <w:sz w:val="20"/>
+          <w:szCs w:val="20"/>
+        </w:rPr>
+        <w:t xml:space="preserve"> Medicare enrollments as COVID institute shutdowns led to job losses. CHIP enrollments at the same</w:t>
+      </w:r>
+      <w:r>
+        <w:rPr>
+          <w:rFonts w:eastAsiaTheme="minorEastAsia"/>
+          <w:sz w:val="20"/>
+          <w:szCs w:val="20"/>
+        </w:rPr>
+        <w:t xml:space="preserve"> time</w:t>
+      </w:r>
+      <w:r>
+        <w:rPr>
+          <w:rFonts w:eastAsiaTheme="minorEastAsia"/>
+          <w:sz w:val="20"/>
+          <w:szCs w:val="20"/>
+        </w:rPr>
+        <w:t xml:space="preserve"> </w:t>
+      </w:r>
+      <w:r>
+        <w:rPr>
+          <w:rFonts w:eastAsiaTheme="minorEastAsia"/>
+          <w:sz w:val="20"/>
+          <w:szCs w:val="20"/>
+        </w:rPr>
+        <w:t>decreased</w:t>
+      </w:r>
+      <w:r>
+        <w:rPr>
+          <w:rFonts w:eastAsiaTheme="minorEastAsia"/>
+          <w:sz w:val="20"/>
+          <w:szCs w:val="20"/>
+        </w:rPr>
+        <w:t xml:space="preserve"> as schools were </w:t>
       </w:r>
       <w:proofErr w:type="gramStart"/>
       <w:r>
@@ -9005,7 +10859,7 @@
           <w:sz w:val="20"/>
           <w:szCs w:val="20"/>
         </w:rPr>
-        <w:t>a the</w:t>
+        <w:t>shut-down</w:t>
       </w:r>
       <w:proofErr w:type="gramEnd"/>
       <w:r>
@@ -9014,23 +10868,7 @@
           <w:sz w:val="20"/>
           <w:szCs w:val="20"/>
         </w:rPr>
-        <w:t xml:space="preserve"> corresponding month</w:t>
-      </w:r>
-      <w:r>
-        <w:rPr>
-          <w:rFonts w:eastAsiaTheme="minorEastAsia"/>
-          <w:sz w:val="20"/>
-          <w:szCs w:val="20"/>
-        </w:rPr>
-        <w:t>. As seen in the graph, there was an overall increase in the</w:t>
-      </w:r>
-      <w:r>
-        <w:rPr>
-          <w:rFonts w:eastAsiaTheme="minorEastAsia"/>
-          <w:sz w:val="20"/>
-          <w:szCs w:val="20"/>
-        </w:rPr>
-        <w:t xml:space="preserve"> Medicare enrollments as COVID institute shutdowns led to job losses. CHIP enrollments at the same went down as schools were shut-down leading to increased dropout of the poorer students who would have otherwise qualified.</w:t>
+        <w:t xml:space="preserve"> leading to increased dropout of the poorer students who would have otherwise qualified.</w:t>
       </w:r>
       <w:r>
         <w:rPr>
@@ -9073,18 +10911,6 @@
           <w:szCs w:val="20"/>
         </w:rPr>
       </w:pPr>
-    </w:p>
-    <w:p>
-      <w:pPr>
-        <w:pStyle w:val="ListParagraph"/>
-        <w:spacing w:line="360" w:lineRule="auto"/>
-        <w:ind w:left="360"/>
-        <w:rPr>
-          <w:rFonts w:eastAsiaTheme="minorEastAsia"/>
-          <w:sz w:val="20"/>
-          <w:szCs w:val="20"/>
-        </w:rPr>
-      </w:pPr>
       <w:r>
         <w:rPr>
           <w:rFonts w:eastAsiaTheme="minorEastAsia"/>
@@ -9092,11 +10918,12 @@
           <w:sz w:val="20"/>
           <w:szCs w:val="20"/>
         </w:rPr>
+        <w:lastRenderedPageBreak/>
         <w:drawing>
-          <wp:inline distT="0" distB="0" distL="0" distR="0" wp14:anchorId="7638A408" wp14:editId="07BABB6D">
-            <wp:extent cx="5943600" cy="2954020"/>
-            <wp:effectExtent l="0" t="0" r="0" b="0"/>
-            <wp:docPr id="1" name="Picture 1"/>
+          <wp:inline distT="0" distB="0" distL="0" distR="0" wp14:anchorId="2106A2E2" wp14:editId="5AE261CC">
+            <wp:extent cx="5943600" cy="3002280"/>
+            <wp:effectExtent l="0" t="0" r="0" b="7620"/>
+            <wp:docPr id="17" name="Picture 17"/>
             <wp:cNvGraphicFramePr>
               <a:graphicFrameLocks xmlns:a="http://schemas.openxmlformats.org/drawingml/2006/main" noChangeAspect="1"/>
             </wp:cNvGraphicFramePr>
@@ -9104,7 +10931,7 @@
               <a:graphicData uri="http://schemas.openxmlformats.org/drawingml/2006/picture">
                 <pic:pic xmlns:pic="http://schemas.openxmlformats.org/drawingml/2006/picture">
                   <pic:nvPicPr>
-                    <pic:cNvPr id="0" name="Picture 1"/>
+                    <pic:cNvPr id="0" name="Picture 10"/>
                     <pic:cNvPicPr>
                       <a:picLocks noChangeAspect="1" noChangeArrowheads="1"/>
                     </pic:cNvPicPr>
@@ -9125,7 +10952,7 @@
                   <pic:spPr bwMode="auto">
                     <a:xfrm>
                       <a:off x="0" y="0"/>
-                      <a:ext cx="5943600" cy="2954020"/>
+                      <a:ext cx="5943600" cy="3002280"/>
                     </a:xfrm>
                     <a:prstGeom prst="rect">
                       <a:avLst/>
@@ -9147,404 +10974,8 @@
         <w:pStyle w:val="ListParagraph"/>
         <w:spacing w:line="360" w:lineRule="auto"/>
         <w:ind w:left="360"/>
-        <w:jc w:val="center"/>
-        <w:rPr>
-          <w:rFonts w:eastAsiaTheme="minorEastAsia"/>
-          <w:noProof/>
-          <w:sz w:val="20"/>
-          <w:szCs w:val="20"/>
-        </w:rPr>
-      </w:pPr>
-    </w:p>
-    <w:p>
-      <w:pPr>
-        <w:pStyle w:val="ListParagraph"/>
-        <w:spacing w:line="360" w:lineRule="auto"/>
-        <w:ind w:left="360"/>
-        <w:rPr>
-          <w:rFonts w:eastAsiaTheme="minorEastAsia"/>
-          <w:sz w:val="20"/>
-          <w:szCs w:val="20"/>
-        </w:rPr>
-      </w:pPr>
-      <w:r>
-        <w:rPr>
-          <w:rFonts w:eastAsiaTheme="minorEastAsia"/>
-          <w:sz w:val="20"/>
-          <w:szCs w:val="20"/>
-        </w:rPr>
-        <w:t xml:space="preserve">To quantify the visualized </w:t>
-      </w:r>
-      <w:proofErr w:type="gramStart"/>
-      <w:r>
-        <w:rPr>
-          <w:rFonts w:eastAsiaTheme="minorEastAsia"/>
-          <w:sz w:val="20"/>
-          <w:szCs w:val="20"/>
-        </w:rPr>
-        <w:t>behavior</w:t>
-      </w:r>
-      <w:proofErr w:type="gramEnd"/>
-      <w:r>
-        <w:rPr>
-          <w:rFonts w:eastAsiaTheme="minorEastAsia"/>
-          <w:sz w:val="20"/>
-          <w:szCs w:val="20"/>
-        </w:rPr>
-        <w:t xml:space="preserve"> we calculated correlation between COVID cases and healthcare insurance enrollments and found the relationship to be negatively correlated with Medicare enrollments</w:t>
-      </w:r>
-      <w:r>
-        <w:rPr>
-          <w:rFonts w:eastAsiaTheme="minorEastAsia"/>
-          <w:sz w:val="20"/>
-          <w:szCs w:val="20"/>
-        </w:rPr>
-        <w:t>.</w:t>
-      </w:r>
-      <w:r>
-        <w:rPr>
-          <w:rFonts w:eastAsiaTheme="minorEastAsia"/>
-          <w:sz w:val="20"/>
-          <w:szCs w:val="20"/>
-        </w:rPr>
-        <w:t xml:space="preserve"> </w:t>
-      </w:r>
-      <w:r>
-        <w:rPr>
-          <w:rFonts w:eastAsiaTheme="minorEastAsia"/>
-          <w:sz w:val="20"/>
-          <w:szCs w:val="20"/>
-        </w:rPr>
-        <w:t xml:space="preserve">Medicare enrollments lagged initially during March-April as qualifying criterion required income under a set threshold for a month and then picked up gradually. Post the reopening as employees began returning to work there was a corresponding fall in the Medicare enrollments in October’20. </w:t>
-      </w:r>
-      <w:r>
-        <w:rPr>
-          <w:rFonts w:eastAsiaTheme="minorEastAsia"/>
-          <w:sz w:val="20"/>
-          <w:szCs w:val="20"/>
-        </w:rPr>
-        <w:t>On the other hand</w:t>
-      </w:r>
-      <w:r>
-        <w:rPr>
-          <w:rFonts w:eastAsiaTheme="minorEastAsia"/>
-          <w:sz w:val="20"/>
-          <w:szCs w:val="20"/>
-        </w:rPr>
-        <w:t>, CHIP enrollments w</w:t>
-      </w:r>
-      <w:r>
-        <w:rPr>
-          <w:rFonts w:eastAsiaTheme="minorEastAsia"/>
-          <w:sz w:val="20"/>
-          <w:szCs w:val="20"/>
-        </w:rPr>
-        <w:t>ere</w:t>
-      </w:r>
-      <w:r>
-        <w:rPr>
-          <w:rFonts w:eastAsiaTheme="minorEastAsia"/>
-          <w:sz w:val="20"/>
-          <w:szCs w:val="20"/>
-        </w:rPr>
-        <w:t xml:space="preserve"> found to have a positive correlation which can be attribute</w:t>
-      </w:r>
-      <w:r>
-        <w:rPr>
-          <w:rFonts w:eastAsiaTheme="minorEastAsia"/>
-          <w:sz w:val="20"/>
-          <w:szCs w:val="20"/>
-        </w:rPr>
-        <w:t>d</w:t>
-      </w:r>
-      <w:r>
-        <w:rPr>
-          <w:rFonts w:eastAsiaTheme="minorEastAsia"/>
-          <w:sz w:val="20"/>
-          <w:szCs w:val="20"/>
-        </w:rPr>
-        <w:t xml:space="preserve"> to underlying data</w:t>
-      </w:r>
-      <w:r>
-        <w:rPr>
-          <w:rFonts w:eastAsiaTheme="minorEastAsia"/>
-          <w:sz w:val="20"/>
-          <w:szCs w:val="20"/>
-        </w:rPr>
-        <w:t xml:space="preserve"> timeframe. </w:t>
-      </w:r>
-      <w:r>
-        <w:rPr>
-          <w:rFonts w:eastAsiaTheme="minorEastAsia"/>
-          <w:sz w:val="20"/>
-          <w:szCs w:val="20"/>
-        </w:rPr>
-        <w:t xml:space="preserve">CHIP enrollments were stable prior to pandemic and </w:t>
-      </w:r>
-      <w:r>
-        <w:rPr>
-          <w:rFonts w:eastAsiaTheme="minorEastAsia"/>
-          <w:sz w:val="20"/>
-          <w:szCs w:val="20"/>
-        </w:rPr>
-        <w:t xml:space="preserve">began declining in </w:t>
-      </w:r>
-      <w:proofErr w:type="gramStart"/>
-      <w:r>
-        <w:rPr>
-          <w:rFonts w:eastAsiaTheme="minorEastAsia"/>
-          <w:sz w:val="20"/>
-          <w:szCs w:val="20"/>
-        </w:rPr>
-        <w:t>may</w:t>
-      </w:r>
-      <w:proofErr w:type="gramEnd"/>
-      <w:r>
-        <w:rPr>
-          <w:rFonts w:eastAsiaTheme="minorEastAsia"/>
-          <w:sz w:val="20"/>
-          <w:szCs w:val="20"/>
-        </w:rPr>
-        <w:t xml:space="preserve"> along with COVID cases as poorer </w:t>
-      </w:r>
-      <w:r>
-        <w:rPr>
-          <w:rFonts w:eastAsiaTheme="minorEastAsia"/>
-          <w:sz w:val="20"/>
-          <w:szCs w:val="20"/>
-        </w:rPr>
-        <w:lastRenderedPageBreak/>
-        <w:t xml:space="preserve">students </w:t>
-      </w:r>
-      <w:r>
-        <w:rPr>
-          <w:rFonts w:eastAsiaTheme="minorEastAsia"/>
-          <w:sz w:val="20"/>
-          <w:szCs w:val="20"/>
-        </w:rPr>
-        <w:t>were not able to</w:t>
-      </w:r>
-      <w:r>
-        <w:rPr>
-          <w:rFonts w:eastAsiaTheme="minorEastAsia"/>
-          <w:sz w:val="20"/>
-          <w:szCs w:val="20"/>
-        </w:rPr>
-        <w:t xml:space="preserve"> </w:t>
-      </w:r>
-      <w:r>
-        <w:rPr>
-          <w:rFonts w:eastAsiaTheme="minorEastAsia"/>
-          <w:sz w:val="20"/>
-          <w:szCs w:val="20"/>
-        </w:rPr>
-        <w:t>keep up with</w:t>
-      </w:r>
-      <w:r>
-        <w:rPr>
-          <w:rFonts w:eastAsiaTheme="minorEastAsia"/>
-          <w:sz w:val="20"/>
-          <w:szCs w:val="20"/>
-        </w:rPr>
-        <w:t xml:space="preserve"> remote learning requirements. </w:t>
-      </w:r>
-      <w:r>
-        <w:rPr>
-          <w:rFonts w:eastAsiaTheme="minorEastAsia"/>
-          <w:sz w:val="20"/>
-          <w:szCs w:val="20"/>
-        </w:rPr>
-        <w:t xml:space="preserve"> </w:t>
-      </w:r>
-      <w:r>
-        <w:rPr>
-          <w:rFonts w:eastAsiaTheme="minorEastAsia"/>
-          <w:sz w:val="20"/>
-          <w:szCs w:val="20"/>
-        </w:rPr>
-        <w:t xml:space="preserve">Furthermore, to establish a possible causation </w:t>
-      </w:r>
-      <w:r>
-        <w:rPr>
-          <w:rFonts w:eastAsiaTheme="minorEastAsia"/>
-          <w:sz w:val="20"/>
-          <w:szCs w:val="20"/>
-        </w:rPr>
-        <w:t>we assessed the impact of</w:t>
-      </w:r>
-      <w:r>
-        <w:rPr>
-          <w:rFonts w:eastAsiaTheme="minorEastAsia"/>
-          <w:sz w:val="20"/>
-          <w:szCs w:val="20"/>
-        </w:rPr>
-        <w:t xml:space="preserve"> COVID cases </w:t>
-      </w:r>
-      <w:r>
-        <w:rPr>
-          <w:rFonts w:eastAsiaTheme="minorEastAsia"/>
-          <w:sz w:val="20"/>
-          <w:szCs w:val="20"/>
-        </w:rPr>
-        <w:t xml:space="preserve">on </w:t>
-      </w:r>
-      <w:proofErr w:type="spellStart"/>
-      <w:r>
-        <w:rPr>
-          <w:rFonts w:eastAsiaTheme="minorEastAsia"/>
-          <w:sz w:val="20"/>
-          <w:szCs w:val="20"/>
-        </w:rPr>
-        <w:t>saftey</w:t>
-      </w:r>
-      <w:proofErr w:type="spellEnd"/>
-      <w:r>
-        <w:rPr>
-          <w:rFonts w:eastAsiaTheme="minorEastAsia"/>
-          <w:sz w:val="20"/>
-          <w:szCs w:val="20"/>
-        </w:rPr>
-        <w:t xml:space="preserve">-net insurance enrollments by using </w:t>
-      </w:r>
-      <w:r>
-        <w:rPr>
-          <w:rFonts w:eastAsiaTheme="minorEastAsia"/>
-          <w:sz w:val="20"/>
-          <w:szCs w:val="20"/>
-        </w:rPr>
-        <w:t>mul</w:t>
-      </w:r>
-      <w:r>
-        <w:rPr>
-          <w:rFonts w:eastAsiaTheme="minorEastAsia"/>
-          <w:sz w:val="20"/>
-          <w:szCs w:val="20"/>
-        </w:rPr>
-        <w:t>t</w:t>
-      </w:r>
-      <w:r>
-        <w:rPr>
-          <w:rFonts w:eastAsiaTheme="minorEastAsia"/>
-          <w:sz w:val="20"/>
-          <w:szCs w:val="20"/>
-        </w:rPr>
-        <w:t>i-variate</w:t>
-      </w:r>
-      <w:r>
-        <w:rPr>
-          <w:rFonts w:eastAsiaTheme="minorEastAsia"/>
-          <w:sz w:val="20"/>
-          <w:szCs w:val="20"/>
-        </w:rPr>
-        <w:t xml:space="preserve"> regression. We found Medicare</w:t>
-      </w:r>
-      <w:r>
-        <w:rPr>
-          <w:rFonts w:eastAsiaTheme="minorEastAsia"/>
-          <w:sz w:val="20"/>
-          <w:szCs w:val="20"/>
-        </w:rPr>
-        <w:t xml:space="preserve"> and </w:t>
-      </w:r>
-      <w:r>
-        <w:rPr>
-          <w:rFonts w:eastAsiaTheme="minorEastAsia"/>
-          <w:sz w:val="20"/>
-          <w:szCs w:val="20"/>
-        </w:rPr>
-        <w:t xml:space="preserve">CHIPs </w:t>
-      </w:r>
-      <w:proofErr w:type="gramStart"/>
-      <w:r>
-        <w:rPr>
-          <w:rFonts w:eastAsiaTheme="minorEastAsia"/>
-          <w:sz w:val="20"/>
-          <w:szCs w:val="20"/>
-        </w:rPr>
-        <w:t xml:space="preserve">enrollment </w:t>
-      </w:r>
-      <w:r>
-        <w:rPr>
-          <w:rFonts w:eastAsiaTheme="minorEastAsia"/>
-          <w:sz w:val="20"/>
-          <w:szCs w:val="20"/>
-        </w:rPr>
-        <w:t xml:space="preserve"> to</w:t>
-      </w:r>
-      <w:proofErr w:type="gramEnd"/>
-      <w:r>
-        <w:rPr>
-          <w:rFonts w:eastAsiaTheme="minorEastAsia"/>
-          <w:sz w:val="20"/>
-          <w:szCs w:val="20"/>
-        </w:rPr>
-        <w:t xml:space="preserve"> </w:t>
-      </w:r>
-      <w:r>
-        <w:rPr>
-          <w:rFonts w:eastAsiaTheme="minorEastAsia"/>
-          <w:sz w:val="20"/>
-          <w:szCs w:val="20"/>
-        </w:rPr>
-        <w:t>have a</w:t>
-      </w:r>
-      <w:r>
-        <w:rPr>
-          <w:rFonts w:eastAsiaTheme="minorEastAsia"/>
-          <w:sz w:val="20"/>
-          <w:szCs w:val="20"/>
-        </w:rPr>
-        <w:t xml:space="preserve"> statistically significant inverse</w:t>
-      </w:r>
-      <w:r>
-        <w:rPr>
-          <w:rFonts w:eastAsiaTheme="minorEastAsia"/>
-          <w:sz w:val="20"/>
-          <w:szCs w:val="20"/>
-        </w:rPr>
-        <w:t xml:space="preserve"> and direct</w:t>
-      </w:r>
-      <w:r>
-        <w:rPr>
-          <w:rFonts w:eastAsiaTheme="minorEastAsia"/>
-          <w:sz w:val="20"/>
-          <w:szCs w:val="20"/>
-        </w:rPr>
-        <w:t xml:space="preserve"> relationship</w:t>
-      </w:r>
-      <w:r>
-        <w:rPr>
-          <w:rFonts w:eastAsiaTheme="minorEastAsia"/>
-          <w:sz w:val="20"/>
-          <w:szCs w:val="20"/>
-        </w:rPr>
-        <w:t xml:space="preserve"> with </w:t>
-      </w:r>
-      <w:r>
-        <w:rPr>
-          <w:rFonts w:eastAsiaTheme="minorEastAsia"/>
-          <w:sz w:val="20"/>
-          <w:szCs w:val="20"/>
-        </w:rPr>
-        <w:t xml:space="preserve"> </w:t>
-      </w:r>
-      <w:r>
-        <w:rPr>
-          <w:rFonts w:eastAsiaTheme="minorEastAsia"/>
-          <w:sz w:val="20"/>
-          <w:szCs w:val="20"/>
-        </w:rPr>
-        <w:t>COVID case respectively.</w:t>
-      </w:r>
-    </w:p>
-    <w:p>
-      <w:pPr>
-        <w:pStyle w:val="ListParagraph"/>
-        <w:spacing w:line="360" w:lineRule="auto"/>
-        <w:ind w:left="360"/>
-        <w:rPr>
-          <w:rFonts w:eastAsiaTheme="minorEastAsia"/>
-          <w:noProof/>
+        <w:rPr>
+          <w:rFonts w:eastAsiaTheme="minorEastAsia"/>
           <w:sz w:val="20"/>
           <w:szCs w:val="20"/>
         </w:rPr>
@@ -9558,17 +10989,485 @@
         <w:jc w:val="center"/>
         <w:rPr>
           <w:rFonts w:eastAsiaTheme="minorEastAsia"/>
-          <w:sz w:val="20"/>
-          <w:szCs w:val="20"/>
-        </w:rPr>
-      </w:pPr>
-      <w:r>
-        <w:rPr>
-          <w:rFonts w:eastAsiaTheme="minorEastAsia"/>
           <w:noProof/>
           <w:sz w:val="20"/>
           <w:szCs w:val="20"/>
         </w:rPr>
+      </w:pPr>
+    </w:p>
+    <w:p>
+      <w:pPr>
+        <w:pStyle w:val="ListParagraph"/>
+        <w:spacing w:line="360" w:lineRule="auto"/>
+        <w:ind w:left="360"/>
+        <w:rPr>
+          <w:rFonts w:eastAsiaTheme="minorEastAsia"/>
+          <w:sz w:val="20"/>
+          <w:szCs w:val="20"/>
+        </w:rPr>
+      </w:pPr>
+      <w:r>
+        <w:rPr>
+          <w:rFonts w:eastAsiaTheme="minorEastAsia"/>
+          <w:sz w:val="20"/>
+          <w:szCs w:val="20"/>
+        </w:rPr>
+        <w:t xml:space="preserve">To quantify the visualized </w:t>
+      </w:r>
+      <w:proofErr w:type="gramStart"/>
+      <w:r>
+        <w:rPr>
+          <w:rFonts w:eastAsiaTheme="minorEastAsia"/>
+          <w:sz w:val="20"/>
+          <w:szCs w:val="20"/>
+        </w:rPr>
+        <w:t>behavior</w:t>
+      </w:r>
+      <w:proofErr w:type="gramEnd"/>
+      <w:r>
+        <w:rPr>
+          <w:rFonts w:eastAsiaTheme="minorEastAsia"/>
+          <w:sz w:val="20"/>
+          <w:szCs w:val="20"/>
+        </w:rPr>
+        <w:t xml:space="preserve"> we calculated correlation between COVID cases and healthcare insurance enrollments and found the relationship to be negatively correlated with Medicare enrollments</w:t>
+      </w:r>
+      <w:r>
+        <w:rPr>
+          <w:rFonts w:eastAsiaTheme="minorEastAsia"/>
+          <w:sz w:val="20"/>
+          <w:szCs w:val="20"/>
+        </w:rPr>
+        <w:t>.</w:t>
+      </w:r>
+      <w:r>
+        <w:rPr>
+          <w:rFonts w:eastAsiaTheme="minorEastAsia"/>
+          <w:sz w:val="20"/>
+          <w:szCs w:val="20"/>
+        </w:rPr>
+        <w:t xml:space="preserve"> </w:t>
+      </w:r>
+      <w:r>
+        <w:rPr>
+          <w:rFonts w:eastAsiaTheme="minorEastAsia"/>
+          <w:sz w:val="20"/>
+          <w:szCs w:val="20"/>
+        </w:rPr>
+        <w:t>Medicare enrollments lagged initially during March-April as qualifying criterion required income under a set threshold for a month and then picked up gradually. Post the reopening as employees began returning to work there was a corresponding fall in the Medicare enrollments in October’20</w:t>
+      </w:r>
+      <w:r>
+        <w:rPr>
+          <w:rFonts w:eastAsiaTheme="minorEastAsia"/>
+          <w:sz w:val="20"/>
+          <w:szCs w:val="20"/>
+        </w:rPr>
+        <w:t xml:space="preserve"> (</w:t>
+      </w:r>
+      <w:r>
+        <w:rPr>
+          <w:sz w:val="20"/>
+          <w:szCs w:val="20"/>
+        </w:rPr>
+        <w:t>Blumenthal</w:t>
+      </w:r>
+      <w:r>
+        <w:rPr>
+          <w:sz w:val="20"/>
+          <w:szCs w:val="20"/>
+        </w:rPr>
+        <w:t>,</w:t>
+      </w:r>
+      <w:r>
+        <w:rPr>
+          <w:sz w:val="20"/>
+          <w:szCs w:val="20"/>
+        </w:rPr>
+        <w:t xml:space="preserve"> Fowler, Abrams, Collins</w:t>
+      </w:r>
+      <w:r>
+        <w:rPr>
+          <w:sz w:val="20"/>
+          <w:szCs w:val="20"/>
+        </w:rPr>
+        <w:t>, 2020)</w:t>
+      </w:r>
+      <w:r>
+        <w:rPr>
+          <w:rFonts w:eastAsiaTheme="minorEastAsia"/>
+          <w:sz w:val="20"/>
+          <w:szCs w:val="20"/>
+        </w:rPr>
+        <w:t xml:space="preserve">. </w:t>
+      </w:r>
+      <w:r>
+        <w:rPr>
+          <w:rFonts w:eastAsiaTheme="minorEastAsia"/>
+          <w:sz w:val="20"/>
+          <w:szCs w:val="20"/>
+        </w:rPr>
+        <w:t>On the other hand</w:t>
+      </w:r>
+      <w:r>
+        <w:rPr>
+          <w:rFonts w:eastAsiaTheme="minorEastAsia"/>
+          <w:sz w:val="20"/>
+          <w:szCs w:val="20"/>
+        </w:rPr>
+        <w:t>, CHIP enrollments w</w:t>
+      </w:r>
+      <w:r>
+        <w:rPr>
+          <w:rFonts w:eastAsiaTheme="minorEastAsia"/>
+          <w:sz w:val="20"/>
+          <w:szCs w:val="20"/>
+        </w:rPr>
+        <w:t>ere</w:t>
+      </w:r>
+      <w:r>
+        <w:rPr>
+          <w:rFonts w:eastAsiaTheme="minorEastAsia"/>
+          <w:sz w:val="20"/>
+          <w:szCs w:val="20"/>
+        </w:rPr>
+        <w:t xml:space="preserve"> found to have a positive correlation which can be attribute</w:t>
+      </w:r>
+      <w:r>
+        <w:rPr>
+          <w:rFonts w:eastAsiaTheme="minorEastAsia"/>
+          <w:sz w:val="20"/>
+          <w:szCs w:val="20"/>
+        </w:rPr>
+        <w:t>d</w:t>
+      </w:r>
+      <w:r>
+        <w:rPr>
+          <w:rFonts w:eastAsiaTheme="minorEastAsia"/>
+          <w:sz w:val="20"/>
+          <w:szCs w:val="20"/>
+        </w:rPr>
+        <w:t xml:space="preserve"> to underlying data</w:t>
+      </w:r>
+      <w:r>
+        <w:rPr>
+          <w:rFonts w:eastAsiaTheme="minorEastAsia"/>
+          <w:sz w:val="20"/>
+          <w:szCs w:val="20"/>
+        </w:rPr>
+        <w:t xml:space="preserve"> timeframe. </w:t>
+      </w:r>
+      <w:r>
+        <w:rPr>
+          <w:rFonts w:eastAsiaTheme="minorEastAsia"/>
+          <w:sz w:val="20"/>
+          <w:szCs w:val="20"/>
+        </w:rPr>
+        <w:t xml:space="preserve">CHIP enrollments were stable prior to pandemic and </w:t>
+      </w:r>
+      <w:r>
+        <w:rPr>
+          <w:rFonts w:eastAsiaTheme="minorEastAsia"/>
+          <w:sz w:val="20"/>
+          <w:szCs w:val="20"/>
+        </w:rPr>
+        <w:t xml:space="preserve">began declining in </w:t>
+      </w:r>
+      <w:proofErr w:type="gramStart"/>
+      <w:r>
+        <w:rPr>
+          <w:rFonts w:eastAsiaTheme="minorEastAsia"/>
+          <w:sz w:val="20"/>
+          <w:szCs w:val="20"/>
+        </w:rPr>
+        <w:t>may</w:t>
+      </w:r>
+      <w:proofErr w:type="gramEnd"/>
+      <w:r>
+        <w:rPr>
+          <w:rFonts w:eastAsiaTheme="minorEastAsia"/>
+          <w:sz w:val="20"/>
+          <w:szCs w:val="20"/>
+        </w:rPr>
+        <w:t xml:space="preserve"> along with COVID cases as poorer students </w:t>
+      </w:r>
+      <w:r>
+        <w:rPr>
+          <w:rFonts w:eastAsiaTheme="minorEastAsia"/>
+          <w:sz w:val="20"/>
+          <w:szCs w:val="20"/>
+        </w:rPr>
+        <w:t>were not able to</w:t>
+      </w:r>
+      <w:r>
+        <w:rPr>
+          <w:rFonts w:eastAsiaTheme="minorEastAsia"/>
+          <w:sz w:val="20"/>
+          <w:szCs w:val="20"/>
+        </w:rPr>
+        <w:t xml:space="preserve"> </w:t>
+      </w:r>
+      <w:r>
+        <w:rPr>
+          <w:rFonts w:eastAsiaTheme="minorEastAsia"/>
+          <w:sz w:val="20"/>
+          <w:szCs w:val="20"/>
+        </w:rPr>
+        <w:t>keep up with</w:t>
+      </w:r>
+      <w:r>
+        <w:rPr>
+          <w:rFonts w:eastAsiaTheme="minorEastAsia"/>
+          <w:sz w:val="20"/>
+          <w:szCs w:val="20"/>
+        </w:rPr>
+        <w:t xml:space="preserve"> remote learning requirements. </w:t>
+      </w:r>
+      <w:r>
+        <w:rPr>
+          <w:rFonts w:eastAsiaTheme="minorEastAsia"/>
+          <w:sz w:val="20"/>
+          <w:szCs w:val="20"/>
+        </w:rPr>
+        <w:t xml:space="preserve"> </w:t>
+      </w:r>
+      <w:r>
+        <w:rPr>
+          <w:rFonts w:eastAsiaTheme="minorEastAsia"/>
+          <w:sz w:val="20"/>
+          <w:szCs w:val="20"/>
+        </w:rPr>
+        <w:t xml:space="preserve">Furthermore, to establish a possible causation </w:t>
+      </w:r>
+      <w:r>
+        <w:rPr>
+          <w:rFonts w:eastAsiaTheme="minorEastAsia"/>
+          <w:sz w:val="20"/>
+          <w:szCs w:val="20"/>
+        </w:rPr>
+        <w:t>we assessed the impact of</w:t>
+      </w:r>
+      <w:r>
+        <w:rPr>
+          <w:rFonts w:eastAsiaTheme="minorEastAsia"/>
+          <w:sz w:val="20"/>
+          <w:szCs w:val="20"/>
+        </w:rPr>
+        <w:t xml:space="preserve"> COVID cases </w:t>
+      </w:r>
+      <w:r>
+        <w:rPr>
+          <w:rFonts w:eastAsiaTheme="minorEastAsia"/>
+          <w:sz w:val="20"/>
+          <w:szCs w:val="20"/>
+        </w:rPr>
+        <w:t xml:space="preserve">on </w:t>
+      </w:r>
+      <w:proofErr w:type="spellStart"/>
+      <w:r>
+        <w:rPr>
+          <w:rFonts w:eastAsiaTheme="minorEastAsia"/>
+          <w:sz w:val="20"/>
+          <w:szCs w:val="20"/>
+        </w:rPr>
+        <w:t>saftey</w:t>
+      </w:r>
+      <w:proofErr w:type="spellEnd"/>
+      <w:r>
+        <w:rPr>
+          <w:rFonts w:eastAsiaTheme="minorEastAsia"/>
+          <w:sz w:val="20"/>
+          <w:szCs w:val="20"/>
+        </w:rPr>
+        <w:t xml:space="preserve">-net insurance enrollments by using </w:t>
+      </w:r>
+      <w:r>
+        <w:rPr>
+          <w:rFonts w:eastAsiaTheme="minorEastAsia"/>
+          <w:sz w:val="20"/>
+          <w:szCs w:val="20"/>
+        </w:rPr>
+        <w:t>mul</w:t>
+      </w:r>
+      <w:r>
+        <w:rPr>
+          <w:rFonts w:eastAsiaTheme="minorEastAsia"/>
+          <w:sz w:val="20"/>
+          <w:szCs w:val="20"/>
+        </w:rPr>
+        <w:t>t</w:t>
+      </w:r>
+      <w:r>
+        <w:rPr>
+          <w:rFonts w:eastAsiaTheme="minorEastAsia"/>
+          <w:sz w:val="20"/>
+          <w:szCs w:val="20"/>
+        </w:rPr>
+        <w:t>i-variate</w:t>
+      </w:r>
+      <w:r>
+        <w:rPr>
+          <w:rFonts w:eastAsiaTheme="minorEastAsia"/>
+          <w:sz w:val="20"/>
+          <w:szCs w:val="20"/>
+        </w:rPr>
+        <w:t xml:space="preserve"> regression. We found Medicare</w:t>
+      </w:r>
+      <w:r>
+        <w:rPr>
+          <w:rFonts w:eastAsiaTheme="minorEastAsia"/>
+          <w:sz w:val="20"/>
+          <w:szCs w:val="20"/>
+        </w:rPr>
+        <w:t xml:space="preserve"> to </w:t>
+      </w:r>
+      <w:r>
+        <w:rPr>
+          <w:rFonts w:eastAsiaTheme="minorEastAsia"/>
+          <w:sz w:val="20"/>
+          <w:szCs w:val="20"/>
+        </w:rPr>
+        <w:t>have a</w:t>
+      </w:r>
+      <w:r>
+        <w:rPr>
+          <w:rFonts w:eastAsiaTheme="minorEastAsia"/>
+          <w:sz w:val="20"/>
+          <w:szCs w:val="20"/>
+        </w:rPr>
+        <w:t xml:space="preserve"> statistically significant inverse</w:t>
+      </w:r>
+      <w:r>
+        <w:rPr>
+          <w:rFonts w:eastAsiaTheme="minorEastAsia"/>
+          <w:sz w:val="20"/>
+          <w:szCs w:val="20"/>
+        </w:rPr>
+        <w:t xml:space="preserve"> and</w:t>
+      </w:r>
+      <w:r>
+        <w:rPr>
+          <w:rFonts w:eastAsiaTheme="minorEastAsia"/>
+          <w:sz w:val="20"/>
+          <w:szCs w:val="20"/>
+        </w:rPr>
+        <w:t xml:space="preserve"> CHIP </w:t>
+      </w:r>
+      <w:proofErr w:type="gramStart"/>
+      <w:r>
+        <w:rPr>
+          <w:rFonts w:eastAsiaTheme="minorEastAsia"/>
+          <w:sz w:val="20"/>
+          <w:szCs w:val="20"/>
+        </w:rPr>
+        <w:t>enrollments  to</w:t>
+      </w:r>
+      <w:proofErr w:type="gramEnd"/>
+      <w:r>
+        <w:rPr>
+          <w:rFonts w:eastAsiaTheme="minorEastAsia"/>
+          <w:sz w:val="20"/>
+          <w:szCs w:val="20"/>
+        </w:rPr>
+        <w:t xml:space="preserve"> have a</w:t>
+      </w:r>
+      <w:r>
+        <w:rPr>
+          <w:rFonts w:eastAsiaTheme="minorEastAsia"/>
+          <w:sz w:val="20"/>
+          <w:szCs w:val="20"/>
+        </w:rPr>
+        <w:t xml:space="preserve"> statistically significant</w:t>
+      </w:r>
+      <w:r>
+        <w:rPr>
+          <w:rFonts w:eastAsiaTheme="minorEastAsia"/>
+          <w:sz w:val="20"/>
+          <w:szCs w:val="20"/>
+        </w:rPr>
+        <w:t xml:space="preserve"> direct</w:t>
+      </w:r>
+      <w:r>
+        <w:rPr>
+          <w:rFonts w:eastAsiaTheme="minorEastAsia"/>
+          <w:sz w:val="20"/>
+          <w:szCs w:val="20"/>
+        </w:rPr>
+        <w:t xml:space="preserve"> relationship</w:t>
+      </w:r>
+      <w:r>
+        <w:rPr>
+          <w:rFonts w:eastAsiaTheme="minorEastAsia"/>
+          <w:sz w:val="20"/>
+          <w:szCs w:val="20"/>
+        </w:rPr>
+        <w:t xml:space="preserve"> with </w:t>
+      </w:r>
+      <w:r>
+        <w:rPr>
+          <w:rFonts w:eastAsiaTheme="minorEastAsia"/>
+          <w:sz w:val="20"/>
+          <w:szCs w:val="20"/>
+        </w:rPr>
+        <w:t xml:space="preserve"> </w:t>
+      </w:r>
+      <w:r>
+        <w:rPr>
+          <w:rFonts w:eastAsiaTheme="minorEastAsia"/>
+          <w:sz w:val="20"/>
+          <w:szCs w:val="20"/>
+        </w:rPr>
+        <w:t>COVID case</w:t>
+      </w:r>
+      <w:r>
+        <w:rPr>
+          <w:rFonts w:eastAsiaTheme="minorEastAsia"/>
+          <w:sz w:val="20"/>
+          <w:szCs w:val="20"/>
+        </w:rPr>
+        <w:t>s</w:t>
+      </w:r>
+      <w:r>
+        <w:rPr>
+          <w:rFonts w:eastAsiaTheme="minorEastAsia"/>
+          <w:sz w:val="20"/>
+          <w:szCs w:val="20"/>
+        </w:rPr>
+        <w:t>.</w:t>
+      </w:r>
+    </w:p>
+    <w:p>
+      <w:pPr>
+        <w:pStyle w:val="ListParagraph"/>
+        <w:spacing w:line="360" w:lineRule="auto"/>
+        <w:ind w:left="360"/>
+        <w:rPr>
+          <w:rFonts w:eastAsiaTheme="minorEastAsia"/>
+          <w:noProof/>
+          <w:sz w:val="20"/>
+          <w:szCs w:val="20"/>
+        </w:rPr>
+      </w:pPr>
+    </w:p>
+    <w:p>
+      <w:pPr>
+        <w:pStyle w:val="ListParagraph"/>
+        <w:spacing w:line="360" w:lineRule="auto"/>
+        <w:ind w:left="360"/>
+        <w:jc w:val="center"/>
+        <w:rPr>
+          <w:rFonts w:eastAsiaTheme="minorEastAsia"/>
+          <w:sz w:val="20"/>
+          <w:szCs w:val="20"/>
+        </w:rPr>
+      </w:pPr>
+      <w:r>
+        <w:rPr>
+          <w:rFonts w:eastAsiaTheme="minorEastAsia"/>
+          <w:noProof/>
+          <w:sz w:val="20"/>
+          <w:szCs w:val="20"/>
+        </w:rPr>
+        <w:lastRenderedPageBreak/>
         <w:drawing>
           <wp:inline distT="0" distB="0" distL="0" distR="0" wp14:anchorId="103A3C92" wp14:editId="253264DD">
             <wp:extent cx="3714018" cy="2012950"/>
@@ -9959,7 +11858,31 @@
           <w:sz w:val="20"/>
           <w:szCs w:val="20"/>
         </w:rPr>
-        <w:t xml:space="preserve"> arrests during the period May-August and have been gradually coming down since </w:t>
+        <w:t xml:space="preserve"> </w:t>
+      </w:r>
+      <w:r>
+        <w:rPr>
+          <w:rFonts w:eastAsiaTheme="minorEastAsia"/>
+          <w:sz w:val="20"/>
+          <w:szCs w:val="20"/>
+        </w:rPr>
+        <w:t xml:space="preserve">shooting </w:t>
+      </w:r>
+      <w:r>
+        <w:rPr>
+          <w:rFonts w:eastAsiaTheme="minorEastAsia"/>
+          <w:sz w:val="20"/>
+          <w:szCs w:val="20"/>
+        </w:rPr>
+        <w:t>incidents</w:t>
+      </w:r>
+      <w:r>
+        <w:rPr>
+          <w:rFonts w:eastAsiaTheme="minorEastAsia"/>
+          <w:sz w:val="20"/>
+          <w:szCs w:val="20"/>
+        </w:rPr>
+        <w:t xml:space="preserve"> during the period May-August and have been gradually coming down since </w:t>
       </w:r>
       <w:proofErr w:type="spellStart"/>
       <w:r>
@@ -9985,7 +11908,39 @@
           <w:sz w:val="20"/>
           <w:szCs w:val="20"/>
         </w:rPr>
-        <w:t xml:space="preserve">However, the same period also saw Black Live Matter (BLM) protests in wake of racial injustice leading to many protests. Arrests went up </w:t>
+        <w:t xml:space="preserve">However, the same period also saw Black Live Matter (BLM) protests in wake of racial injustice leading to many </w:t>
+      </w:r>
+      <w:r>
+        <w:rPr>
+          <w:rFonts w:eastAsiaTheme="minorEastAsia"/>
+          <w:sz w:val="20"/>
+          <w:szCs w:val="20"/>
+        </w:rPr>
+        <w:t xml:space="preserve">violent </w:t>
+      </w:r>
+      <w:r>
+        <w:rPr>
+          <w:rFonts w:eastAsiaTheme="minorEastAsia"/>
+          <w:sz w:val="20"/>
+          <w:szCs w:val="20"/>
+        </w:rPr>
+        <w:t xml:space="preserve">protests. Arrests </w:t>
+      </w:r>
+      <w:r>
+        <w:rPr>
+          <w:rFonts w:eastAsiaTheme="minorEastAsia"/>
+          <w:sz w:val="20"/>
+          <w:szCs w:val="20"/>
+        </w:rPr>
+        <w:t>counts showed a fluctuating pattern through this period with more organized crime being driven down while protests and COVID inflicted financial insecurity driving the arrest</w:t>
+      </w:r>
+      <w:r>
+        <w:rPr>
+          <w:rFonts w:eastAsiaTheme="minorEastAsia"/>
+          <w:sz w:val="20"/>
+          <w:szCs w:val="20"/>
+        </w:rPr>
+        <w:t xml:space="preserve"> </w:t>
       </w:r>
       <w:proofErr w:type="gramStart"/>
       <w:r>
@@ -9994,7 +11949,23 @@
           <w:sz w:val="20"/>
           <w:szCs w:val="20"/>
         </w:rPr>
-        <w:t>as a result of</w:t>
+        <w:t>count</w:t>
+      </w:r>
+      <w:r>
+        <w:rPr>
+          <w:rFonts w:eastAsiaTheme="minorEastAsia"/>
+          <w:sz w:val="20"/>
+          <w:szCs w:val="20"/>
+        </w:rPr>
+        <w:t>s</w:t>
+      </w:r>
+      <w:r>
+        <w:rPr>
+          <w:rFonts w:eastAsiaTheme="minorEastAsia"/>
+          <w:sz w:val="20"/>
+          <w:szCs w:val="20"/>
+        </w:rPr>
+        <w:t xml:space="preserve"> up</w:t>
       </w:r>
       <w:proofErr w:type="gramEnd"/>
       <w:r>
@@ -10003,7 +11974,7 @@
           <w:sz w:val="20"/>
           <w:szCs w:val="20"/>
         </w:rPr>
-        <w:t xml:space="preserve"> the same as well. No significant increase was seen in shooting incidents as serious criminal activities did not shoot up.</w:t>
+        <w:t>.</w:t>
       </w:r>
     </w:p>
     <w:p>
@@ -10038,10 +12009,10 @@
         </w:rPr>
         <w:lastRenderedPageBreak/>
         <w:drawing>
-          <wp:inline distT="0" distB="0" distL="0" distR="0" wp14:anchorId="1F5AFCA7" wp14:editId="6A5F5BCC">
-            <wp:extent cx="5943600" cy="2954020"/>
-            <wp:effectExtent l="0" t="0" r="0" b="0"/>
-            <wp:docPr id="3" name="Picture 3"/>
+          <wp:inline distT="0" distB="0" distL="0" distR="0" wp14:anchorId="0FD5E51E" wp14:editId="7088E2BD">
+            <wp:extent cx="5943600" cy="3002280"/>
+            <wp:effectExtent l="0" t="0" r="0" b="7620"/>
+            <wp:docPr id="18" name="Picture 18"/>
             <wp:cNvGraphicFramePr>
               <a:graphicFrameLocks xmlns:a="http://schemas.openxmlformats.org/drawingml/2006/main" noChangeAspect="1"/>
             </wp:cNvGraphicFramePr>
@@ -10049,7 +12020,7 @@
               <a:graphicData uri="http://schemas.openxmlformats.org/drawingml/2006/picture">
                 <pic:pic xmlns:pic="http://schemas.openxmlformats.org/drawingml/2006/picture">
                   <pic:nvPicPr>
-                    <pic:cNvPr id="0" name="Picture 5"/>
+                    <pic:cNvPr id="0" name="Picture 12"/>
                     <pic:cNvPicPr>
                       <a:picLocks noChangeAspect="1" noChangeArrowheads="1"/>
                     </pic:cNvPicPr>
@@ -10070,7 +12041,7 @@
                   <pic:spPr bwMode="auto">
                     <a:xfrm>
                       <a:off x="0" y="0"/>
-                      <a:ext cx="5943600" cy="2954020"/>
+                      <a:ext cx="5943600" cy="3002280"/>
                     </a:xfrm>
                     <a:prstGeom prst="rect">
                       <a:avLst/>
@@ -10086,6 +12057,15 @@
           </wp:inline>
         </w:drawing>
       </w:r>
+      <w:r>
+        <w:rPr>
+          <w:rFonts w:eastAsiaTheme="minorEastAsia"/>
+          <w:noProof/>
+          <w:sz w:val="20"/>
+          <w:szCs w:val="20"/>
+        </w:rPr>
+        <w:t xml:space="preserve"> </w:t>
+      </w:r>
     </w:p>
     <w:p>
       <w:pPr>
@@ -10198,16 +12178,14 @@
         </w:rPr>
         <w:t xml:space="preserve">both </w:t>
       </w:r>
-      <w:proofErr w:type="spellStart"/>
-      <w:r>
-        <w:rPr>
-          <w:rFonts w:eastAsiaTheme="minorEastAsia"/>
-          <w:sz w:val="20"/>
-          <w:szCs w:val="20"/>
-        </w:rPr>
-        <w:t>arresnt</w:t>
-      </w:r>
-      <w:proofErr w:type="spellEnd"/>
+      <w:r>
+        <w:rPr>
+          <w:rFonts w:eastAsiaTheme="minorEastAsia"/>
+          <w:sz w:val="20"/>
+          <w:szCs w:val="20"/>
+        </w:rPr>
+        <w:t>arrest</w:t>
+      </w:r>
       <w:r>
         <w:rPr>
           <w:rFonts w:eastAsiaTheme="minorEastAsia"/>
@@ -10270,6 +12248,14 @@
           <w:sz w:val="20"/>
           <w:szCs w:val="20"/>
         </w:rPr>
+        <w:t xml:space="preserve"> relationship</w:t>
+      </w:r>
+      <w:r>
+        <w:rPr>
+          <w:rFonts w:eastAsiaTheme="minorEastAsia"/>
+          <w:sz w:val="20"/>
+          <w:szCs w:val="20"/>
+        </w:rPr>
         <w:t xml:space="preserve"> with COVID case</w:t>
       </w:r>
       <w:r>
@@ -10295,6 +12281,30 @@
           <w:szCs w:val="20"/>
         </w:rPr>
         <w:t xml:space="preserve"> </w:t>
+      </w:r>
+      <w:r>
+        <w:rPr>
+          <w:rFonts w:eastAsiaTheme="minorEastAsia"/>
+          <w:sz w:val="20"/>
+          <w:szCs w:val="20"/>
+        </w:rPr>
+        <w:t xml:space="preserve"> Mixed results observed therefore, echo similar findings made by </w:t>
+      </w:r>
+      <w:r>
+        <w:rPr>
+          <w:rFonts w:eastAsiaTheme="minorEastAsia"/>
+          <w:sz w:val="20"/>
+          <w:szCs w:val="20"/>
+        </w:rPr>
+        <w:t xml:space="preserve">Ashby (2020) in his analysis </w:t>
+      </w:r>
+      <w:r>
+        <w:rPr>
+          <w:rFonts w:eastAsiaTheme="minorEastAsia"/>
+          <w:sz w:val="20"/>
+          <w:szCs w:val="20"/>
+        </w:rPr>
+        <w:t>and require future investigations with a broader indictor set to elucidate the impact.</w:t>
       </w:r>
       <w:r>
         <w:rPr>
@@ -10445,12 +12455,25 @@
           <w:szCs w:val="20"/>
         </w:rPr>
       </w:pPr>
-      <w:r>
+    </w:p>
+    <w:p>
+      <w:pPr>
+        <w:spacing w:line="360" w:lineRule="auto"/>
+        <w:rPr>
+          <w:rFonts w:eastAsiaTheme="minorEastAsia"/>
+          <w:sz w:val="20"/>
+          <w:szCs w:val="20"/>
+        </w:rPr>
+      </w:pPr>
+      <w:r>
+        <w:rPr>
+          <w:noProof/>
+        </w:rPr>
         <w:drawing>
-          <wp:inline distT="0" distB="0" distL="0" distR="0" wp14:anchorId="060F0865" wp14:editId="0D0D2A18">
-            <wp:extent cx="6282055" cy="1346200"/>
-            <wp:effectExtent l="0" t="0" r="4445" b="6350"/>
-            <wp:docPr id="2" name="Picture 2"/>
+          <wp:inline distT="0" distB="0" distL="0" distR="0" wp14:anchorId="26833DDB" wp14:editId="406B08D4">
+            <wp:extent cx="5943600" cy="995045"/>
+            <wp:effectExtent l="0" t="0" r="0" b="0"/>
+            <wp:docPr id="3" name="Picture 3"/>
             <wp:cNvGraphicFramePr>
               <a:graphicFrameLocks xmlns:a="http://schemas.openxmlformats.org/drawingml/2006/main" noChangeAspect="1"/>
             </wp:cNvGraphicFramePr>
@@ -10458,13 +12481,13 @@
               <a:graphicData uri="http://schemas.openxmlformats.org/drawingml/2006/picture">
                 <pic:pic xmlns:pic="http://schemas.openxmlformats.org/drawingml/2006/picture">
                   <pic:nvPicPr>
-                    <pic:cNvPr id="0" name="Picture 1"/>
+                    <pic:cNvPr id="0" name="Picture 2"/>
                     <pic:cNvPicPr>
                       <a:picLocks noChangeAspect="1" noChangeArrowheads="1"/>
                     </pic:cNvPicPr>
                   </pic:nvPicPr>
                   <pic:blipFill>
-                    <a:blip r:embed="rId19">
+                    <a:blip r:embed="rId19" cstate="print">
                       <a:extLst>
                         <a:ext uri="{28A0092B-C50C-407E-A947-70E740481C1C}">
                           <a14:useLocalDpi xmlns:a14="http://schemas.microsoft.com/office/drawing/2010/main" val="0"/>
@@ -10479,7 +12502,7 @@
                   <pic:spPr bwMode="auto">
                     <a:xfrm>
                       <a:off x="0" y="0"/>
-                      <a:ext cx="6293913" cy="1348741"/>
+                      <a:ext cx="5943600" cy="995045"/>
                     </a:xfrm>
                     <a:prstGeom prst="rect">
                       <a:avLst/>
@@ -10498,16 +12521,6 @@
     </w:p>
     <w:p>
       <w:pPr>
-        <w:spacing w:line="360" w:lineRule="auto"/>
-        <w:rPr>
-          <w:rFonts w:eastAsiaTheme="minorEastAsia"/>
-          <w:sz w:val="20"/>
-          <w:szCs w:val="20"/>
-        </w:rPr>
-      </w:pPr>
-    </w:p>
-    <w:p>
-      <w:pPr>
         <w:pStyle w:val="ListParagraph"/>
         <w:spacing w:line="360" w:lineRule="auto"/>
         <w:ind w:left="360"/>
@@ -10589,7 +12602,7 @@
           <w:sz w:val="20"/>
           <w:szCs w:val="20"/>
         </w:rPr>
-        <w:t xml:space="preserve"> the populace we modeled the mental health as a function of economic, </w:t>
+        <w:t xml:space="preserve"> the populace we modeled mental health as a function of economic, </w:t>
       </w:r>
       <w:proofErr w:type="gramStart"/>
       <w:r>
@@ -10625,31 +12638,89 @@
           <w:sz w:val="20"/>
           <w:szCs w:val="20"/>
         </w:rPr>
-        <w:t xml:space="preserve"> these aspects. We therefore ran a linear regression model to understand the proposed causation. However, the relationship was found to be statistically insignificant with mental health well being indicators. The results although insignificant need to be understood with caution as mental health is a taboo topic. There is an inherent tendency of participants to misrepresent their mental health </w:t>
-      </w:r>
-      <w:r>
-        <w:rPr>
-          <w:rFonts w:eastAsiaTheme="minorEastAsia"/>
-          <w:sz w:val="20"/>
-          <w:szCs w:val="20"/>
-        </w:rPr>
-        <w:t xml:space="preserve">and </w:t>
-      </w:r>
-      <w:r>
-        <w:rPr>
-          <w:rFonts w:eastAsiaTheme="minorEastAsia"/>
-          <w:sz w:val="20"/>
-          <w:szCs w:val="20"/>
-        </w:rPr>
-        <w:t>not too much importance</w:t>
-      </w:r>
-      <w:r>
-        <w:rPr>
-          <w:rFonts w:eastAsiaTheme="minorEastAsia"/>
-          <w:sz w:val="20"/>
-          <w:szCs w:val="20"/>
-        </w:rPr>
-        <w:t xml:space="preserve"> is attributed to it in the </w:t>
+        <w:t xml:space="preserve"> these aspects. We therefore ran a linear regression model to </w:t>
+      </w:r>
+      <w:r>
+        <w:rPr>
+          <w:rFonts w:eastAsiaTheme="minorEastAsia"/>
+          <w:sz w:val="20"/>
+          <w:szCs w:val="20"/>
+        </w:rPr>
+        <w:t>test</w:t>
+      </w:r>
+      <w:r>
+        <w:rPr>
+          <w:rFonts w:eastAsiaTheme="minorEastAsia"/>
+          <w:sz w:val="20"/>
+          <w:szCs w:val="20"/>
+        </w:rPr>
+        <w:t xml:space="preserve"> the proposed causation. </w:t>
+      </w:r>
+      <w:r>
+        <w:rPr>
+          <w:rFonts w:eastAsiaTheme="minorEastAsia"/>
+          <w:sz w:val="20"/>
+          <w:szCs w:val="20"/>
+        </w:rPr>
+        <w:t xml:space="preserve">Prior to regression for any possible </w:t>
+      </w:r>
+      <w:r>
+        <w:rPr>
+          <w:rFonts w:eastAsiaTheme="minorEastAsia"/>
+          <w:sz w:val="20"/>
+          <w:szCs w:val="20"/>
+        </w:rPr>
+        <w:t xml:space="preserve">Multi-collinearity among the indicators </w:t>
+      </w:r>
+      <w:r>
+        <w:rPr>
+          <w:rFonts w:eastAsiaTheme="minorEastAsia"/>
+          <w:sz w:val="20"/>
+          <w:szCs w:val="20"/>
+        </w:rPr>
+        <w:t xml:space="preserve">by calculating for </w:t>
+      </w:r>
+      <w:r>
+        <w:rPr>
+          <w:rFonts w:eastAsiaTheme="minorEastAsia"/>
+          <w:sz w:val="20"/>
+          <w:szCs w:val="20"/>
+        </w:rPr>
+        <w:t>variance inflation factors (VIFs)</w:t>
+      </w:r>
+      <w:r>
+        <w:rPr>
+          <w:rFonts w:eastAsiaTheme="minorEastAsia"/>
+          <w:sz w:val="20"/>
+          <w:szCs w:val="20"/>
+        </w:rPr>
+        <w:t>. Nursing home bed availability and Ventilator bed availability was found to have higher values of VIF owing to being drawn from same dataset. Therefore, ventilator beds availability is being removed for the model.</w:t>
+      </w:r>
+      <w:r>
+        <w:rPr>
+          <w:rFonts w:eastAsiaTheme="minorEastAsia"/>
+          <w:sz w:val="20"/>
+          <w:szCs w:val="20"/>
+        </w:rPr>
+        <w:t xml:space="preserve"> </w:t>
+      </w:r>
+    </w:p>
+    <w:p>
+      <w:pPr>
+        <w:spacing w:line="360" w:lineRule="auto"/>
+        <w:rPr>
+          <w:rFonts w:eastAsiaTheme="minorEastAsia"/>
+          <w:sz w:val="20"/>
+          <w:szCs w:val="20"/>
+        </w:rPr>
+      </w:pPr>
+      <w:r>
+        <w:rPr>
+          <w:rFonts w:eastAsiaTheme="minorEastAsia"/>
+          <w:sz w:val="20"/>
+          <w:szCs w:val="20"/>
+        </w:rPr>
+        <w:t xml:space="preserve">Model was subsequently </w:t>
       </w:r>
       <w:proofErr w:type="gramStart"/>
       <w:r>
@@ -10658,7 +12729,7 @@
           <w:sz w:val="20"/>
           <w:szCs w:val="20"/>
         </w:rPr>
-        <w:t>society(</w:t>
+        <w:t>ran</w:t>
       </w:r>
       <w:proofErr w:type="gramEnd"/>
       <w:r>
@@ -10667,7 +12738,89 @@
           <w:sz w:val="20"/>
           <w:szCs w:val="20"/>
         </w:rPr>
-        <w:t>Panchal et al., 2020).</w:t>
+        <w:t xml:space="preserve"> 5 independent variables h</w:t>
+      </w:r>
+      <w:r>
+        <w:rPr>
+          <w:rFonts w:eastAsiaTheme="minorEastAsia"/>
+          <w:sz w:val="20"/>
+          <w:szCs w:val="20"/>
+        </w:rPr>
+        <w:t xml:space="preserve">owever, </w:t>
+      </w:r>
+      <w:r>
+        <w:rPr>
+          <w:rFonts w:eastAsiaTheme="minorEastAsia"/>
+          <w:sz w:val="20"/>
+          <w:szCs w:val="20"/>
+        </w:rPr>
+        <w:t xml:space="preserve">all </w:t>
+      </w:r>
+      <w:r>
+        <w:rPr>
+          <w:rFonts w:eastAsiaTheme="minorEastAsia"/>
+          <w:sz w:val="20"/>
+          <w:szCs w:val="20"/>
+        </w:rPr>
+        <w:t>the relationship</w:t>
+      </w:r>
+      <w:r>
+        <w:rPr>
+          <w:rFonts w:eastAsiaTheme="minorEastAsia"/>
+          <w:sz w:val="20"/>
+          <w:szCs w:val="20"/>
+        </w:rPr>
+        <w:t>s</w:t>
+      </w:r>
+      <w:r>
+        <w:rPr>
+          <w:rFonts w:eastAsiaTheme="minorEastAsia"/>
+          <w:sz w:val="20"/>
+          <w:szCs w:val="20"/>
+        </w:rPr>
+        <w:t xml:space="preserve"> was found to be statistically insignificant with mental health </w:t>
+      </w:r>
+      <w:proofErr w:type="spellStart"/>
+      <w:r>
+        <w:rPr>
+          <w:rFonts w:eastAsiaTheme="minorEastAsia"/>
+          <w:sz w:val="20"/>
+          <w:szCs w:val="20"/>
+        </w:rPr>
+        <w:t>well being</w:t>
+      </w:r>
+      <w:proofErr w:type="spellEnd"/>
+      <w:r>
+        <w:rPr>
+          <w:rFonts w:eastAsiaTheme="minorEastAsia"/>
+          <w:sz w:val="20"/>
+          <w:szCs w:val="20"/>
+        </w:rPr>
+        <w:t xml:space="preserve"> indicators. The results although insignificant need to be understood with caution as mental health is a taboo topic. There is an inherent tendency of participants to misrepresent their mental health</w:t>
+      </w:r>
+      <w:r>
+        <w:rPr>
+          <w:rFonts w:eastAsiaTheme="minorEastAsia"/>
+          <w:sz w:val="20"/>
+          <w:szCs w:val="20"/>
+        </w:rPr>
+        <w:t xml:space="preserve"> </w:t>
+      </w:r>
+      <w:r>
+        <w:rPr>
+          <w:rFonts w:eastAsiaTheme="minorEastAsia"/>
+          <w:sz w:val="20"/>
+          <w:szCs w:val="20"/>
+        </w:rPr>
+        <w:t>(Panchal et al., 2020)</w:t>
+      </w:r>
+      <w:r>
+        <w:rPr>
+          <w:rFonts w:eastAsiaTheme="minorEastAsia"/>
+          <w:sz w:val="20"/>
+          <w:szCs w:val="20"/>
+        </w:rPr>
+        <w:t xml:space="preserve"> and even society does not hold a positive view on the mental disorders. As a future workstream, an analysis of the “NYC Cause of Death” dataset can be undertaken to understand the trend of suicide cases per and post COVID. As of date, the data has been only updated until March’20.</w:t>
       </w:r>
     </w:p>
     <w:p>
@@ -10689,16 +12842,49 @@
           <w:szCs w:val="20"/>
         </w:rPr>
       </w:pPr>
+    </w:p>
+    <w:p>
+      <w:pPr>
+        <w:pStyle w:val="ListParagraph"/>
+        <w:spacing w:line="360" w:lineRule="auto"/>
+        <w:ind w:left="1152"/>
+        <w:rPr>
+          <w:sz w:val="20"/>
+          <w:szCs w:val="20"/>
+        </w:rPr>
+      </w:pPr>
+    </w:p>
+    <w:p>
+      <w:pPr>
+        <w:pStyle w:val="ListParagraph"/>
+        <w:spacing w:line="360" w:lineRule="auto"/>
+        <w:ind w:left="0"/>
+        <w:rPr>
+          <w:sz w:val="20"/>
+          <w:szCs w:val="20"/>
+        </w:rPr>
+      </w:pPr>
+    </w:p>
+    <w:p>
+      <w:pPr>
+        <w:pStyle w:val="ListParagraph"/>
+        <w:spacing w:line="360" w:lineRule="auto"/>
+        <w:ind w:left="0"/>
+        <w:rPr>
+          <w:sz w:val="20"/>
+          <w:szCs w:val="20"/>
+        </w:rPr>
+      </w:pPr>
       <w:r>
         <w:rPr>
           <w:noProof/>
         </w:rPr>
         <w:lastRenderedPageBreak/>
         <w:drawing>
-          <wp:inline distT="0" distB="0" distL="0" distR="0" wp14:anchorId="77861233" wp14:editId="7BD8EB6F">
-            <wp:extent cx="5943600" cy="2470150"/>
-            <wp:effectExtent l="0" t="0" r="0" b="6350"/>
-            <wp:docPr id="15" name="Picture 15"/>
+          <wp:inline distT="0" distB="0" distL="0" distR="0" wp14:anchorId="3EE05BBE" wp14:editId="2A82FBEC">
+            <wp:extent cx="5943600" cy="2301875"/>
+            <wp:effectExtent l="0" t="0" r="0" b="3175"/>
+            <wp:docPr id="1" name="Picture 1"/>
             <wp:cNvGraphicFramePr>
               <a:graphicFrameLocks xmlns:a="http://schemas.openxmlformats.org/drawingml/2006/main" noChangeAspect="1"/>
             </wp:cNvGraphicFramePr>
@@ -10718,7 +12904,7 @@
                   <pic:spPr>
                     <a:xfrm>
                       <a:off x="0" y="0"/>
-                      <a:ext cx="5943600" cy="2470150"/>
+                      <a:ext cx="5943600" cy="2301875"/>
                     </a:xfrm>
                     <a:prstGeom prst="rect">
                       <a:avLst/>
@@ -10730,39 +12916,6 @@
           </wp:inline>
         </w:drawing>
       </w:r>
-    </w:p>
-    <w:p>
-      <w:pPr>
-        <w:pStyle w:val="ListParagraph"/>
-        <w:spacing w:line="360" w:lineRule="auto"/>
-        <w:ind w:left="1152"/>
-        <w:rPr>
-          <w:sz w:val="20"/>
-          <w:szCs w:val="20"/>
-        </w:rPr>
-      </w:pPr>
-    </w:p>
-    <w:p>
-      <w:pPr>
-        <w:pStyle w:val="ListParagraph"/>
-        <w:spacing w:line="360" w:lineRule="auto"/>
-        <w:ind w:left="0"/>
-        <w:rPr>
-          <w:sz w:val="20"/>
-          <w:szCs w:val="20"/>
-        </w:rPr>
-      </w:pPr>
-    </w:p>
-    <w:p>
-      <w:pPr>
-        <w:pStyle w:val="ListParagraph"/>
-        <w:spacing w:line="360" w:lineRule="auto"/>
-        <w:ind w:left="0"/>
-        <w:rPr>
-          <w:sz w:val="20"/>
-          <w:szCs w:val="20"/>
-        </w:rPr>
-      </w:pPr>
     </w:p>
     <w:p>
       <w:pPr>
@@ -11329,7 +13482,7 @@
               <w:szCs w:val="23"/>
             </w:rPr>
           </w:pPr>
-          <w:bookmarkStart w:id="1" w:name="_Hlk58259726"/>
+          <w:bookmarkStart w:id="2" w:name="_Hlk58259726"/>
           <w:r>
             <w:rPr>
               <w:rFonts w:ascii="Source Sans Pro" w:hAnsi="Source Sans Pro"/>
@@ -11339,7 +13492,7 @@
             </w:rPr>
             <w:t>Mercier, Grégoire et al.</w:t>
           </w:r>
-          <w:bookmarkEnd w:id="1"/>
+          <w:bookmarkEnd w:id="2"/>
           <w:r>
             <w:rPr>
               <w:rFonts w:ascii="Source Sans Pro" w:hAnsi="Source Sans Pro"/>
@@ -11633,6 +13786,33 @@
               <w:color w:val="000000"/>
             </w:rPr>
             <w:t>https://www.npr.org/sections/coronavirus-live-updates/2020/08/04/897239846/nursing-home-residents-moved-out-to-make-way-for-covid-19-patients</w:t>
+          </w:r>
+        </w:p>
+        <w:p>
+          <w:pPr>
+            <w:shd w:val="clear" w:color="auto" w:fill="FFFFFF"/>
+            <w:spacing w:before="100" w:beforeAutospacing="1" w:after="100" w:afterAutospacing="1"/>
+            <w:rPr>
+              <w:color w:val="000000"/>
+            </w:rPr>
+          </w:pPr>
+          <w:bookmarkStart w:id="3" w:name="_Hlk58422719"/>
+          <w:r>
+            <w:rPr>
+              <w:rFonts w:ascii="Segoe UI" w:hAnsi="Segoe UI" w:cs="Segoe UI"/>
+              <w:color w:val="212121"/>
+              <w:shd w:val="clear" w:color="auto" w:fill="FFFFFF"/>
+            </w:rPr>
+            <w:t>Blumenthal D, Fowler EJ, Abrams M, Collins SR</w:t>
+          </w:r>
+          <w:bookmarkEnd w:id="3"/>
+          <w:r>
+            <w:rPr>
+              <w:rFonts w:ascii="Segoe UI" w:hAnsi="Segoe UI" w:cs="Segoe UI"/>
+              <w:color w:val="212121"/>
+              <w:shd w:val="clear" w:color="auto" w:fill="FFFFFF"/>
+            </w:rPr>
+            <w:t>. Covid-19 - Implications for the Health Care System. N Engl J Med. 2020 Oct 8;383(15):1483-1488. doi: 10.1056/NEJMsb2021088. Epub 2020 Jul 22. Erratum in: N Engl J Med. 2020 Jul 23;: PMID: 32706956.</w:t>
           </w:r>
         </w:p>
         <w:p>
@@ -13296,6 +15476,33 @@
     <w:basedOn w:val="DefaultParagraphFont"/>
     <w:rsid w:val="00320936"/>
   </w:style>
+  <w:style w:type="paragraph" w:styleId="BalloonText">
+    <w:name w:val="Balloon Text"/>
+    <w:basedOn w:val="Normal"/>
+    <w:link w:val="BalloonTextChar"/>
+    <w:uiPriority w:val="99"/>
+    <w:semiHidden/>
+    <w:unhideWhenUsed/>
+    <w:rsid w:val="004D6574"/>
+    <w:rPr>
+      <w:rFonts w:ascii="Segoe UI" w:hAnsi="Segoe UI" w:cs="Segoe UI"/>
+      <w:sz w:val="18"/>
+      <w:szCs w:val="18"/>
+    </w:rPr>
+  </w:style>
+  <w:style w:type="character" w:customStyle="1" w:styleId="BalloonTextChar">
+    <w:name w:val="Balloon Text Char"/>
+    <w:basedOn w:val="DefaultParagraphFont"/>
+    <w:link w:val="BalloonText"/>
+    <w:uiPriority w:val="99"/>
+    <w:semiHidden/>
+    <w:rsid w:val="004D6574"/>
+    <w:rPr>
+      <w:rFonts w:ascii="Segoe UI" w:hAnsi="Segoe UI" w:cs="Segoe UI"/>
+      <w:sz w:val="18"/>
+      <w:szCs w:val="18"/>
+    </w:rPr>
+  </w:style>
 </w:styles>
 </file>
 

</xml_diff>